<commit_message>
Update Gonullu Basvuru Formu
</commit_message>
<xml_diff>
--- a/assets/gonullu-basvuru-formu.docx
+++ b/assets/gonullu-basvuru-formu.docx
@@ -1,11 +1,10 @@
 
 <file path=word/document.xml><?xml version="1.0" encoding="utf-8"?>
-<w:document xmlns:wpc="http://schemas.microsoft.com/office/word/2010/wordprocessingCanvas" xmlns:cx="http://schemas.microsoft.com/office/drawing/2014/chartex" xmlns:cx1="http://schemas.microsoft.com/office/drawing/2015/9/8/chartex" xmlns:cx2="http://schemas.microsoft.com/office/drawing/2015/10/21/chartex" xmlns:cx3="http://schemas.microsoft.com/office/drawing/2016/5/9/chartex" xmlns:cx4="http://schemas.microsoft.com/office/drawing/2016/5/10/chartex" xmlns:cx5="http://schemas.microsoft.com/office/drawing/2016/5/11/chartex" xmlns:cx6="http://schemas.microsoft.com/office/drawing/2016/5/12/chartex" xmlns:cx7="http://schemas.microsoft.com/office/drawing/2016/5/13/chartex" xmlns:cx8="http://schemas.microsoft.com/office/drawing/2016/5/14/chartex" xmlns:mc="http://schemas.openxmlformats.org/markup-compatibility/2006" xmlns:aink="http://schemas.microsoft.com/office/drawing/2016/ink" xmlns:am3d="http://schemas.microsoft.com/office/drawing/2017/model3d" xmlns:o="urn:schemas-microsoft-com:office:office" xmlns:oel="http://schemas.microsoft.com/office/2019/extlst" xmlns:r="http://schemas.openxmlformats.org/officeDocument/2006/relationships" xmlns:m="http://schemas.openxmlformats.org/officeDocument/2006/math" xmlns:v="urn:schemas-microsoft-com:vml" xmlns:wp14="http://schemas.microsoft.com/office/word/2010/wordprocessingDrawing" xmlns:wp="http://schemas.openxmlformats.org/drawingml/2006/wordprocessingDrawing" xmlns:w10="urn:schemas-microsoft-com:office:word" xmlns:w="http://schemas.openxmlformats.org/wordprocessingml/2006/main" xmlns:w14="http://schemas.microsoft.com/office/word/2010/wordml" xmlns:w15="http://schemas.microsoft.com/office/word/2012/wordml" xmlns:w16cex="http://schemas.microsoft.com/office/word/2018/wordml/cex" xmlns:w16cid="http://schemas.microsoft.com/office/word/2016/wordml/cid" xmlns:w16="http://schemas.microsoft.com/office/word/2018/wordml" xmlns:w16sdtdh="http://schemas.microsoft.com/office/word/2020/wordml/sdtdatahash" xmlns:w16se="http://schemas.microsoft.com/office/word/2015/wordml/symex" xmlns:wpg="http://schemas.microsoft.com/office/word/2010/wordprocessingGroup" xmlns:wpi="http://schemas.microsoft.com/office/word/2010/wordprocessingInk" xmlns:wne="http://schemas.microsoft.com/office/word/2006/wordml" xmlns:wps="http://schemas.microsoft.com/office/word/2010/wordprocessingShape" mc:Ignorable="w14 w15 w16se w16cid w16 w16cex w16sdtdh wp14">
+<w:document xmlns:wpc="http://schemas.microsoft.com/office/word/2010/wordprocessingCanvas" xmlns:mc="http://schemas.openxmlformats.org/markup-compatibility/2006" xmlns:o="urn:schemas-microsoft-com:office:office" xmlns:r="http://schemas.openxmlformats.org/officeDocument/2006/relationships" xmlns:m="http://schemas.openxmlformats.org/officeDocument/2006/math" xmlns:v="urn:schemas-microsoft-com:vml" xmlns:wp14="http://schemas.microsoft.com/office/word/2010/wordprocessingDrawing" xmlns:wp="http://schemas.openxmlformats.org/drawingml/2006/wordprocessingDrawing" xmlns:w10="urn:schemas-microsoft-com:office:word" xmlns:w="http://schemas.openxmlformats.org/wordprocessingml/2006/main" xmlns:w14="http://schemas.microsoft.com/office/word/2010/wordml" xmlns:wpg="http://schemas.microsoft.com/office/word/2010/wordprocessingGroup" xmlns:wpi="http://schemas.microsoft.com/office/word/2010/wordprocessingInk" xmlns:wne="http://schemas.microsoft.com/office/word/2006/wordml" xmlns:wps="http://schemas.microsoft.com/office/word/2010/wordprocessingShape" mc:Ignorable="w14 wp14">
   <w:body>
     <w:p>
       <w:pPr>
         <w:spacing w:after="0" w:line="240" w:lineRule="auto"/>
-        <w:jc w:val="center"/>
         <w:rPr>
           <w:rFonts w:ascii="Times New Roman" w:hAnsi="Times New Roman" w:cs="Times New Roman"/>
           <w:color w:val="FF0000"/>
@@ -19,7 +18,15 @@
           <w:color w:val="FF0000"/>
           <w:sz w:val="44"/>
         </w:rPr>
-        <w:t xml:space="preserve">           </w:t>
+        <w:t xml:space="preserve">          </w:t>
+      </w:r>
+      <w:r>
+        <w:rPr>
+          <w:rFonts w:ascii="Times New Roman" w:hAnsi="Times New Roman" w:cs="Times New Roman"/>
+          <w:color w:val="FF0000"/>
+          <w:sz w:val="44"/>
+        </w:rPr>
+        <w:t xml:space="preserve">                  </w:t>
       </w:r>
       <w:r>
         <w:rPr>
@@ -37,7 +44,16 @@
           <w:sz w:val="24"/>
           <w:szCs w:val="24"/>
         </w:rPr>
-        <w:t xml:space="preserve"> BAŞVURU FORMU    </w:t>
+        <w:t xml:space="preserve"> BAŞVURU FORMU  </w:t>
+      </w:r>
+      <w:r>
+        <w:rPr>
+          <w:rFonts w:ascii="Times New Roman" w:hAnsi="Times New Roman" w:cs="Times New Roman"/>
+          <w:color w:val="000000" w:themeColor="text1"/>
+          <w:sz w:val="24"/>
+          <w:szCs w:val="24"/>
+        </w:rPr>
+        <w:t xml:space="preserve">                    </w:t>
       </w:r>
       <w:r>
         <w:rPr>
@@ -46,13 +62,13 @@
           <w:szCs w:val="24"/>
         </w:rPr>
         <w:drawing>
-          <wp:inline distT="0" distB="0" distL="0" distR="0" wp14:anchorId="3415EEEE" wp14:editId="487BEBBA">
+          <wp:inline distT="0" distB="0" distL="0" distR="0" wp14:anchorId="5D342DA2" wp14:editId="2E6287E7">
             <wp:extent cx="932468" cy="838200"/>
             <wp:effectExtent l="0" t="0" r="1270" b="0"/>
             <wp:docPr id="4" name="Resim 3">
               <a:extLst xmlns:a="http://schemas.openxmlformats.org/drawingml/2006/main">
                 <a:ext uri="{FF2B5EF4-FFF2-40B4-BE49-F238E27FC236}">
-                  <a16:creationId xmlns:a16="http://schemas.microsoft.com/office/drawing/2014/main" id="{F42C6524-8655-6649-BD68-0BA91C394B2A}"/>
+                  <a16:creationId xmlns:a16="http://schemas.microsoft.com/office/drawing/2014/main" xmlns:w16se="http://schemas.microsoft.com/office/word/2015/wordml/symex" xmlns:w16sdtdh="http://schemas.microsoft.com/office/word/2020/wordml/sdtdatahash" xmlns:w16="http://schemas.microsoft.com/office/word/2018/wordml" xmlns:w16cid="http://schemas.microsoft.com/office/word/2016/wordml/cid" xmlns:w16cex="http://schemas.microsoft.com/office/word/2018/wordml/cex" xmlns:w15="http://schemas.microsoft.com/office/word/2012/wordml" xmlns:w="http://schemas.openxmlformats.org/wordprocessingml/2006/main" xmlns:w10="urn:schemas-microsoft-com:office:word" xmlns:v="urn:schemas-microsoft-com:vml" xmlns:oel="http://schemas.microsoft.com/office/2019/extlst" xmlns:o="urn:schemas-microsoft-com:office:office" xmlns:am3d="http://schemas.microsoft.com/office/drawing/2017/model3d" xmlns:aink="http://schemas.microsoft.com/office/drawing/2016/ink" xmlns:cx8="http://schemas.microsoft.com/office/drawing/2016/5/14/chartex" xmlns:cx7="http://schemas.microsoft.com/office/drawing/2016/5/13/chartex" xmlns:cx6="http://schemas.microsoft.com/office/drawing/2016/5/12/chartex" xmlns:cx5="http://schemas.microsoft.com/office/drawing/2016/5/11/chartex" xmlns:cx4="http://schemas.microsoft.com/office/drawing/2016/5/10/chartex" xmlns:cx3="http://schemas.microsoft.com/office/drawing/2016/5/9/chartex" xmlns:cx2="http://schemas.microsoft.com/office/drawing/2015/10/21/chartex" xmlns:cx1="http://schemas.microsoft.com/office/drawing/2015/9/8/chartex" xmlns:cx="http://schemas.microsoft.com/office/drawing/2014/chartex" xmlns="" id="{F42C6524-8655-6649-BD68-0BA91C394B2A}"/>
                 </a:ext>
               </a:extLst>
             </wp:docPr>
@@ -66,7 +82,7 @@
                     <pic:cNvPr id="4" name="Resim 3">
                       <a:extLst>
                         <a:ext uri="{FF2B5EF4-FFF2-40B4-BE49-F238E27FC236}">
-                          <a16:creationId xmlns:a16="http://schemas.microsoft.com/office/drawing/2014/main" id="{F42C6524-8655-6649-BD68-0BA91C394B2A}"/>
+                          <a16:creationId xmlns:a16="http://schemas.microsoft.com/office/drawing/2014/main" xmlns:w16se="http://schemas.microsoft.com/office/word/2015/wordml/symex" xmlns:w16sdtdh="http://schemas.microsoft.com/office/word/2020/wordml/sdtdatahash" xmlns:w16="http://schemas.microsoft.com/office/word/2018/wordml" xmlns:w16cid="http://schemas.microsoft.com/office/word/2016/wordml/cid" xmlns:w16cex="http://schemas.microsoft.com/office/word/2018/wordml/cex" xmlns:w15="http://schemas.microsoft.com/office/word/2012/wordml" xmlns:w="http://schemas.openxmlformats.org/wordprocessingml/2006/main" xmlns:w10="urn:schemas-microsoft-com:office:word" xmlns:v="urn:schemas-microsoft-com:vml" xmlns:oel="http://schemas.microsoft.com/office/2019/extlst" xmlns:o="urn:schemas-microsoft-com:office:office" xmlns:am3d="http://schemas.microsoft.com/office/drawing/2017/model3d" xmlns:aink="http://schemas.microsoft.com/office/drawing/2016/ink" xmlns:cx8="http://schemas.microsoft.com/office/drawing/2016/5/14/chartex" xmlns:cx7="http://schemas.microsoft.com/office/drawing/2016/5/13/chartex" xmlns:cx6="http://schemas.microsoft.com/office/drawing/2016/5/12/chartex" xmlns:cx5="http://schemas.microsoft.com/office/drawing/2016/5/11/chartex" xmlns:cx4="http://schemas.microsoft.com/office/drawing/2016/5/10/chartex" xmlns:cx3="http://schemas.microsoft.com/office/drawing/2016/5/9/chartex" xmlns:cx2="http://schemas.microsoft.com/office/drawing/2015/10/21/chartex" xmlns:cx1="http://schemas.microsoft.com/office/drawing/2015/9/8/chartex" xmlns:cx="http://schemas.microsoft.com/office/drawing/2014/chartex" xmlns="" id="{F42C6524-8655-6649-BD68-0BA91C394B2A}"/>
                         </a:ext>
                       </a:extLst>
                     </pic:cNvPr>
@@ -75,7 +91,7 @@
                     </pic:cNvPicPr>
                   </pic:nvPicPr>
                   <pic:blipFill>
-                    <a:blip r:embed="rId5"/>
+                    <a:blip r:embed="rId6"/>
                     <a:stretch>
                       <a:fillRect/>
                     </a:stretch>
@@ -83,7 +99,7 @@
                   <pic:spPr>
                     <a:xfrm>
                       <a:off x="0" y="0"/>
-                      <a:ext cx="938542" cy="843660"/>
+                      <a:ext cx="932468" cy="838200"/>
                     </a:xfrm>
                     <a:prstGeom prst="rect">
                       <a:avLst/>
@@ -95,6 +111,15 @@
           </wp:inline>
         </w:drawing>
       </w:r>
+      <w:r>
+        <w:rPr>
+          <w:rFonts w:ascii="Times New Roman" w:hAnsi="Times New Roman" w:cs="Times New Roman"/>
+          <w:color w:val="000000" w:themeColor="text1"/>
+          <w:sz w:val="24"/>
+          <w:szCs w:val="24"/>
+        </w:rPr>
+        <w:t xml:space="preserve">      </w:t>
+      </w:r>
     </w:p>
     <w:p>
       <w:pPr>
@@ -125,7 +150,6 @@
           <w:color w:val="FF0000"/>
           <w:sz w:val="24"/>
           <w:szCs w:val="24"/>
-          <w:lang w:val="sq-MK"/>
         </w:rPr>
         <w:t xml:space="preserve">PËR </w:t>
       </w:r>
@@ -185,6 +209,8 @@
         </w:rPr>
         <w:t xml:space="preserve"> ПРИЈАВУВАЊЕ</w:t>
       </w:r>
+      <w:bookmarkStart w:id="0" w:name="_GoBack"/>
+      <w:bookmarkEnd w:id="0"/>
     </w:p>
     <w:tbl>
       <w:tblPr>
@@ -276,7 +302,7 @@
       </w:tr>
       <w:tr>
         <w:trPr>
-          <w:trHeight w:val="406"/>
+          <w:trHeight w:val="576"/>
         </w:trPr>
         <w:tc>
           <w:tcPr>
@@ -317,16 +343,74 @@
                 <w:color w:val="FF0000"/>
                 <w:sz w:val="24"/>
                 <w:szCs w:val="24"/>
-                <w:lang w:val="sq-MK"/>
-              </w:rPr>
-              <w:t xml:space="preserve">Data e lindjes dhe vendi </w:t>
-            </w:r>
-            <w:r>
-              <w:rPr>
-                <w:rFonts w:ascii="Times New Roman" w:hAnsi="Times New Roman" w:cs="Times New Roman"/>
-                <w:sz w:val="24"/>
-                <w:szCs w:val="24"/>
-                <w:lang w:val="sq-MK"/>
+              </w:rPr>
+              <w:t xml:space="preserve">Data e </w:t>
+            </w:r>
+            <w:proofErr w:type="spellStart"/>
+            <w:r>
+              <w:rPr>
+                <w:rFonts w:ascii="Times New Roman" w:hAnsi="Times New Roman" w:cs="Times New Roman"/>
+                <w:color w:val="FF0000"/>
+                <w:sz w:val="24"/>
+                <w:szCs w:val="24"/>
+              </w:rPr>
+              <w:t>lindjes</w:t>
+            </w:r>
+            <w:proofErr w:type="spellEnd"/>
+            <w:r>
+              <w:rPr>
+                <w:rFonts w:ascii="Times New Roman" w:hAnsi="Times New Roman" w:cs="Times New Roman"/>
+                <w:color w:val="FF0000"/>
+                <w:sz w:val="24"/>
+                <w:szCs w:val="24"/>
+              </w:rPr>
+              <w:t xml:space="preserve"> </w:t>
+            </w:r>
+            <w:proofErr w:type="spellStart"/>
+            <w:r>
+              <w:rPr>
+                <w:rFonts w:ascii="Times New Roman" w:hAnsi="Times New Roman" w:cs="Times New Roman"/>
+                <w:color w:val="FF0000"/>
+                <w:sz w:val="24"/>
+                <w:szCs w:val="24"/>
+              </w:rPr>
+              <w:t>dhe</w:t>
+            </w:r>
+            <w:proofErr w:type="spellEnd"/>
+            <w:r>
+              <w:rPr>
+                <w:rFonts w:ascii="Times New Roman" w:hAnsi="Times New Roman" w:cs="Times New Roman"/>
+                <w:color w:val="FF0000"/>
+                <w:sz w:val="24"/>
+                <w:szCs w:val="24"/>
+              </w:rPr>
+              <w:t xml:space="preserve"> </w:t>
+            </w:r>
+            <w:proofErr w:type="spellStart"/>
+            <w:r>
+              <w:rPr>
+                <w:rFonts w:ascii="Times New Roman" w:hAnsi="Times New Roman" w:cs="Times New Roman"/>
+                <w:color w:val="FF0000"/>
+                <w:sz w:val="24"/>
+                <w:szCs w:val="24"/>
+              </w:rPr>
+              <w:t>vendi</w:t>
+            </w:r>
+            <w:proofErr w:type="spellEnd"/>
+            <w:r>
+              <w:rPr>
+                <w:rFonts w:ascii="Times New Roman" w:hAnsi="Times New Roman" w:cs="Times New Roman"/>
+                <w:color w:val="FF0000"/>
+                <w:sz w:val="24"/>
+                <w:szCs w:val="24"/>
+              </w:rPr>
+              <w:t xml:space="preserve"> </w:t>
+            </w:r>
+            <w:r>
+              <w:rPr>
+                <w:rFonts w:ascii="Times New Roman" w:hAnsi="Times New Roman" w:cs="Times New Roman"/>
+                <w:sz w:val="24"/>
+                <w:szCs w:val="24"/>
               </w:rPr>
               <w:t xml:space="preserve">/ </w:t>
             </w:r>
@@ -398,33 +482,72 @@
               </w:rPr>
               <w:t xml:space="preserve"> /</w:t>
             </w:r>
-            <w:r>
-              <w:rPr>
-                <w:rFonts w:ascii="Times New Roman" w:hAnsi="Times New Roman" w:cs="Times New Roman"/>
-                <w:color w:val="FF0000"/>
-                <w:sz w:val="24"/>
-                <w:szCs w:val="24"/>
-                <w:lang w:val="sq-MK"/>
-              </w:rPr>
-              <w:t>Qyteti ku jeton</w:t>
-            </w:r>
-            <w:r>
-              <w:rPr>
-                <w:rFonts w:ascii="Times New Roman" w:hAnsi="Times New Roman" w:cs="Times New Roman"/>
-                <w:color w:val="FF0000"/>
-                <w:sz w:val="24"/>
-                <w:szCs w:val="24"/>
-                <w:lang w:val="sq-MK"/>
+            <w:proofErr w:type="spellStart"/>
+            <w:r>
+              <w:rPr>
+                <w:rFonts w:ascii="Times New Roman" w:hAnsi="Times New Roman" w:cs="Times New Roman"/>
+                <w:color w:val="FF0000"/>
+                <w:sz w:val="24"/>
+                <w:szCs w:val="24"/>
+              </w:rPr>
+              <w:t>Qyteti</w:t>
+            </w:r>
+            <w:proofErr w:type="spellEnd"/>
+            <w:r>
+              <w:rPr>
+                <w:rFonts w:ascii="Times New Roman" w:hAnsi="Times New Roman" w:cs="Times New Roman"/>
+                <w:color w:val="FF0000"/>
+                <w:sz w:val="24"/>
+                <w:szCs w:val="24"/>
+              </w:rPr>
+              <w:t xml:space="preserve"> </w:t>
+            </w:r>
+            <w:proofErr w:type="spellStart"/>
+            <w:r>
+              <w:rPr>
+                <w:rFonts w:ascii="Times New Roman" w:hAnsi="Times New Roman" w:cs="Times New Roman"/>
+                <w:color w:val="FF0000"/>
+                <w:sz w:val="24"/>
+                <w:szCs w:val="24"/>
+              </w:rPr>
+              <w:t>ku</w:t>
+            </w:r>
+            <w:proofErr w:type="spellEnd"/>
+            <w:r>
+              <w:rPr>
+                <w:rFonts w:ascii="Times New Roman" w:hAnsi="Times New Roman" w:cs="Times New Roman"/>
+                <w:color w:val="FF0000"/>
+                <w:sz w:val="24"/>
+                <w:szCs w:val="24"/>
+              </w:rPr>
+              <w:t xml:space="preserve"> </w:t>
+            </w:r>
+            <w:proofErr w:type="spellStart"/>
+            <w:r>
+              <w:rPr>
+                <w:rFonts w:ascii="Times New Roman" w:hAnsi="Times New Roman" w:cs="Times New Roman"/>
+                <w:color w:val="FF0000"/>
+                <w:sz w:val="24"/>
+                <w:szCs w:val="24"/>
+              </w:rPr>
+              <w:t>jeton</w:t>
+            </w:r>
+            <w:r>
+              <w:rPr>
+                <w:rFonts w:ascii="Times New Roman" w:hAnsi="Times New Roman" w:cs="Times New Roman"/>
+                <w:color w:val="FF0000"/>
+                <w:sz w:val="24"/>
+                <w:szCs w:val="24"/>
               </w:rPr>
               <w:t>i</w:t>
             </w:r>
-            <w:r>
-              <w:rPr>
-                <w:rFonts w:ascii="Times New Roman" w:hAnsi="Times New Roman" w:cs="Times New Roman"/>
-                <w:color w:val="FF0000"/>
-                <w:sz w:val="24"/>
-                <w:szCs w:val="24"/>
-                <w:lang w:val="sq-MK"/>
+            <w:proofErr w:type="spellEnd"/>
+            <w:r>
+              <w:rPr>
+                <w:rFonts w:ascii="Times New Roman" w:hAnsi="Times New Roman" w:cs="Times New Roman"/>
+                <w:color w:val="FF0000"/>
+                <w:sz w:val="24"/>
+                <w:szCs w:val="24"/>
               </w:rPr>
               <w:t xml:space="preserve"> </w:t>
             </w:r>
@@ -433,7 +556,6 @@
                 <w:rFonts w:ascii="Times New Roman" w:hAnsi="Times New Roman" w:cs="Times New Roman"/>
                 <w:sz w:val="24"/>
                 <w:szCs w:val="24"/>
-                <w:lang w:val="sq-MK"/>
               </w:rPr>
               <w:t xml:space="preserve">/ </w:t>
             </w:r>
@@ -499,7 +621,6 @@
                 <w:rFonts w:ascii="Times New Roman" w:hAnsi="Times New Roman" w:cs="Times New Roman"/>
                 <w:sz w:val="24"/>
                 <w:szCs w:val="24"/>
-                <w:lang w:val="sq-MK"/>
               </w:rPr>
               <w:t>/Tel</w:t>
             </w:r>
@@ -550,7 +671,7 @@
       </w:tr>
       <w:tr>
         <w:trPr>
-          <w:trHeight w:val="459"/>
+          <w:trHeight w:val="656"/>
         </w:trPr>
         <w:tc>
           <w:tcPr>
@@ -580,7 +701,6 @@
                 <w:rFonts w:ascii="Times New Roman" w:hAnsi="Times New Roman" w:cs="Times New Roman"/>
                 <w:sz w:val="24"/>
                 <w:szCs w:val="24"/>
-                <w:lang w:val="sq-MK"/>
               </w:rPr>
               <w:t>-</w:t>
             </w:r>
@@ -598,26 +718,54 @@
                 <w:rFonts w:ascii="Times New Roman" w:hAnsi="Times New Roman" w:cs="Times New Roman"/>
                 <w:sz w:val="24"/>
                 <w:szCs w:val="24"/>
-                <w:lang w:val="sq-MK"/>
               </w:rPr>
               <w:t xml:space="preserve"> / </w:t>
             </w:r>
-            <w:r>
-              <w:rPr>
-                <w:rFonts w:ascii="Times New Roman" w:hAnsi="Times New Roman" w:cs="Times New Roman"/>
-                <w:color w:val="FF0000"/>
-                <w:sz w:val="24"/>
-                <w:szCs w:val="24"/>
-                <w:lang w:val="sq-MK"/>
-              </w:rPr>
-              <w:t xml:space="preserve">Profesioni-Vendi punës </w:t>
-            </w:r>
-            <w:r>
-              <w:rPr>
-                <w:rFonts w:ascii="Times New Roman" w:hAnsi="Times New Roman" w:cs="Times New Roman"/>
-                <w:sz w:val="24"/>
-                <w:szCs w:val="24"/>
-                <w:lang w:val="sq-MK"/>
+            <w:proofErr w:type="spellStart"/>
+            <w:r>
+              <w:rPr>
+                <w:rFonts w:ascii="Times New Roman" w:hAnsi="Times New Roman" w:cs="Times New Roman"/>
+                <w:color w:val="FF0000"/>
+                <w:sz w:val="24"/>
+                <w:szCs w:val="24"/>
+              </w:rPr>
+              <w:t>Profesioni-Vendi</w:t>
+            </w:r>
+            <w:proofErr w:type="spellEnd"/>
+            <w:r>
+              <w:rPr>
+                <w:rFonts w:ascii="Times New Roman" w:hAnsi="Times New Roman" w:cs="Times New Roman"/>
+                <w:color w:val="FF0000"/>
+                <w:sz w:val="24"/>
+                <w:szCs w:val="24"/>
+              </w:rPr>
+              <w:t xml:space="preserve"> </w:t>
+            </w:r>
+            <w:proofErr w:type="spellStart"/>
+            <w:r>
+              <w:rPr>
+                <w:rFonts w:ascii="Times New Roman" w:hAnsi="Times New Roman" w:cs="Times New Roman"/>
+                <w:color w:val="FF0000"/>
+                <w:sz w:val="24"/>
+                <w:szCs w:val="24"/>
+              </w:rPr>
+              <w:t>punës</w:t>
+            </w:r>
+            <w:proofErr w:type="spellEnd"/>
+            <w:r>
+              <w:rPr>
+                <w:rFonts w:ascii="Times New Roman" w:hAnsi="Times New Roman" w:cs="Times New Roman"/>
+                <w:color w:val="FF0000"/>
+                <w:sz w:val="24"/>
+                <w:szCs w:val="24"/>
+              </w:rPr>
+              <w:t xml:space="preserve"> </w:t>
+            </w:r>
+            <w:r>
+              <w:rPr>
+                <w:rFonts w:ascii="Times New Roman" w:hAnsi="Times New Roman" w:cs="Times New Roman"/>
+                <w:sz w:val="24"/>
+                <w:szCs w:val="24"/>
               </w:rPr>
               <w:t xml:space="preserve">/ </w:t>
             </w:r>
@@ -680,22 +828,22 @@
               </w:rPr>
               <w:t xml:space="preserve"> / </w:t>
             </w:r>
-            <w:r>
-              <w:rPr>
-                <w:rFonts w:ascii="Times New Roman" w:hAnsi="Times New Roman" w:cs="Times New Roman"/>
-                <w:color w:val="FF0000"/>
-                <w:sz w:val="24"/>
-                <w:szCs w:val="24"/>
-                <w:lang w:val="sq-MK"/>
+            <w:proofErr w:type="spellStart"/>
+            <w:r>
+              <w:rPr>
+                <w:rFonts w:ascii="Times New Roman" w:hAnsi="Times New Roman" w:cs="Times New Roman"/>
+                <w:color w:val="FF0000"/>
+                <w:sz w:val="24"/>
+                <w:szCs w:val="24"/>
               </w:rPr>
               <w:t>Adresa</w:t>
             </w:r>
-            <w:r>
-              <w:rPr>
-                <w:rFonts w:ascii="Times New Roman" w:hAnsi="Times New Roman" w:cs="Times New Roman"/>
-                <w:sz w:val="24"/>
-                <w:szCs w:val="24"/>
-                <w:lang w:val="sq-MK"/>
+            <w:proofErr w:type="spellEnd"/>
+            <w:r>
+              <w:rPr>
+                <w:rFonts w:ascii="Times New Roman" w:hAnsi="Times New Roman" w:cs="Times New Roman"/>
+                <w:sz w:val="24"/>
+                <w:szCs w:val="24"/>
               </w:rPr>
               <w:t xml:space="preserve">/ </w:t>
             </w:r>
@@ -842,7 +990,6 @@
                 <w:color w:val="FF0000"/>
                 <w:sz w:val="24"/>
                 <w:szCs w:val="24"/>
-                <w:lang w:val="sq-MK"/>
               </w:rPr>
               <w:t xml:space="preserve">Statusi martesor </w:t>
             </w:r>
@@ -851,7 +998,6 @@
                 <w:rFonts w:ascii="Times New Roman" w:hAnsi="Times New Roman" w:cs="Times New Roman"/>
                 <w:sz w:val="24"/>
                 <w:szCs w:val="24"/>
-                <w:lang w:val="sq-MK"/>
               </w:rPr>
               <w:t xml:space="preserve">/ </w:t>
             </w:r>
@@ -923,7 +1069,6 @@
                 <w:color w:val="FF0000"/>
                 <w:sz w:val="24"/>
                 <w:szCs w:val="24"/>
-                <w:lang w:val="sq-MK"/>
               </w:rPr>
               <w:t>Grupi i gjakut</w:t>
             </w:r>
@@ -932,7 +1077,6 @@
                 <w:rFonts w:ascii="Times New Roman" w:hAnsi="Times New Roman" w:cs="Times New Roman"/>
                 <w:sz w:val="24"/>
                 <w:szCs w:val="24"/>
-                <w:lang w:val="sq-MK"/>
               </w:rPr>
               <w:t>/</w:t>
             </w:r>
@@ -972,7 +1116,7 @@
           <w:tblLook w:val="0000" w:firstRow="0" w:lastRow="0" w:firstColumn="0" w:lastColumn="0" w:noHBand="0" w:noVBand="0"/>
         </w:tblPrEx>
         <w:trPr>
-          <w:trHeight w:val="1539"/>
+          <w:trHeight w:val="1806"/>
         </w:trPr>
         <w:tc>
           <w:tcPr>
@@ -1072,7 +1216,6 @@
                 <w:color w:val="FF0000"/>
                 <w:sz w:val="24"/>
                 <w:szCs w:val="24"/>
-                <w:lang w:val="sq-MK"/>
               </w:rPr>
               <w:t xml:space="preserve">A keni pengesë për të marë pjesë në trajnime në lidhje me mbrojtje dhe shpëtim , në rast përgjigja Juaj është Po , tregoni arsyet  </w:t>
             </w:r>
@@ -1115,7 +1258,7 @@
           <w:tblLook w:val="0000" w:firstRow="0" w:lastRow="0" w:firstColumn="0" w:lastColumn="0" w:noHBand="0" w:noVBand="0"/>
         </w:tblPrEx>
         <w:trPr>
-          <w:trHeight w:val="979"/>
+          <w:trHeight w:val="1265"/>
         </w:trPr>
         <w:tc>
           <w:tcPr>
@@ -1344,7 +1487,7 @@
         </w:rPr>
         <w:t xml:space="preserve"> Gönüllü formu doldurulduktan sonra </w:t>
       </w:r>
-      <w:hyperlink r:id="rId6" w:history="1">
+      <w:hyperlink r:id="rId7" w:history="1">
         <w:r>
           <w:rPr>
             <w:rStyle w:val="Hyperlink"/>
@@ -1394,6 +1537,7 @@
         <w:jc w:val="both"/>
         <w:rPr>
           <w:rStyle w:val="q4iawc"/>
+          <w:rFonts w:ascii="Times New Roman" w:hAnsi="Times New Roman" w:cs="Times New Roman"/>
           <w:color w:val="FF0000"/>
           <w:sz w:val="16"/>
           <w:szCs w:val="16"/>
@@ -1403,6 +1547,7 @@
       <w:r>
         <w:rPr>
           <w:rStyle w:val="q4iawc"/>
+          <w:rFonts w:ascii="Times New Roman" w:hAnsi="Times New Roman" w:cs="Times New Roman"/>
           <w:color w:val="FF0000"/>
           <w:sz w:val="16"/>
           <w:szCs w:val="16"/>
@@ -1413,16 +1558,17 @@
       <w:r>
         <w:rPr>
           <w:rStyle w:val="q4iawc"/>
-          <w:color w:val="FF0000"/>
-          <w:sz w:val="16"/>
-          <w:szCs w:val="16"/>
-          <w:lang w:val="sq-MK"/>
+          <w:rFonts w:ascii="Times New Roman" w:hAnsi="Times New Roman" w:cs="Times New Roman"/>
+          <w:color w:val="FF0000"/>
+          <w:sz w:val="16"/>
+          <w:szCs w:val="16"/>
         </w:rPr>
         <w:t>për apilikim vullnetar</w:t>
       </w:r>
       <w:r>
         <w:rPr>
           <w:rStyle w:val="q4iawc"/>
+          <w:rFonts w:ascii="Times New Roman" w:hAnsi="Times New Roman" w:cs="Times New Roman"/>
           <w:color w:val="FF0000"/>
           <w:sz w:val="16"/>
           <w:szCs w:val="16"/>
@@ -1433,16 +1579,17 @@
       <w:r>
         <w:rPr>
           <w:rStyle w:val="q4iawc"/>
-          <w:color w:val="FF0000"/>
-          <w:sz w:val="16"/>
-          <w:szCs w:val="16"/>
-          <w:lang w:val="sq-MK"/>
+          <w:rFonts w:ascii="Times New Roman" w:hAnsi="Times New Roman" w:cs="Times New Roman"/>
+          <w:color w:val="FF0000"/>
+          <w:sz w:val="16"/>
+          <w:szCs w:val="16"/>
         </w:rPr>
         <w:t>së Veriut</w:t>
       </w:r>
       <w:r>
         <w:rPr>
           <w:rStyle w:val="q4iawc"/>
+          <w:rFonts w:ascii="Times New Roman" w:hAnsi="Times New Roman" w:cs="Times New Roman"/>
           <w:color w:val="FF0000"/>
           <w:sz w:val="16"/>
           <w:szCs w:val="16"/>
@@ -1453,6 +1600,7 @@
       <w:r>
         <w:rPr>
           <w:rStyle w:val="viiyi"/>
+          <w:rFonts w:ascii="Times New Roman" w:hAnsi="Times New Roman" w:cs="Times New Roman"/>
           <w:color w:val="FF0000"/>
           <w:sz w:val="16"/>
           <w:szCs w:val="16"/>
@@ -1463,6 +1611,7 @@
       <w:r>
         <w:rPr>
           <w:rStyle w:val="q4iawc"/>
+          <w:rFonts w:ascii="Times New Roman" w:hAnsi="Times New Roman" w:cs="Times New Roman"/>
           <w:color w:val="FF0000"/>
           <w:sz w:val="16"/>
           <w:szCs w:val="16"/>
@@ -1473,6 +1622,7 @@
       <w:r>
         <w:rPr>
           <w:rStyle w:val="viiyi"/>
+          <w:rFonts w:ascii="Times New Roman" w:hAnsi="Times New Roman" w:cs="Times New Roman"/>
           <w:color w:val="FF0000"/>
           <w:sz w:val="16"/>
           <w:szCs w:val="16"/>
@@ -1483,6 +1633,7 @@
       <w:r>
         <w:rPr>
           <w:rStyle w:val="q4iawc"/>
+          <w:rFonts w:ascii="Times New Roman" w:hAnsi="Times New Roman" w:cs="Times New Roman"/>
           <w:color w:val="FF0000"/>
           <w:sz w:val="16"/>
           <w:szCs w:val="16"/>
@@ -1493,16 +1644,17 @@
       <w:r>
         <w:rPr>
           <w:rStyle w:val="q4iawc"/>
-          <w:color w:val="FF0000"/>
-          <w:sz w:val="16"/>
-          <w:szCs w:val="16"/>
-          <w:lang w:val="sq-MK"/>
+          <w:rFonts w:ascii="Times New Roman" w:hAnsi="Times New Roman" w:cs="Times New Roman"/>
+          <w:color w:val="FF0000"/>
+          <w:sz w:val="16"/>
+          <w:szCs w:val="16"/>
         </w:rPr>
         <w:t>do e plotësojnë kushtet për të qenë</w:t>
       </w:r>
       <w:r>
         <w:rPr>
           <w:rStyle w:val="q4iawc"/>
+          <w:rFonts w:ascii="Times New Roman" w:hAnsi="Times New Roman" w:cs="Times New Roman"/>
           <w:color w:val="FF0000"/>
           <w:sz w:val="16"/>
           <w:szCs w:val="16"/>
@@ -1516,6 +1668,7 @@
         <w:spacing w:after="0" w:line="240" w:lineRule="auto"/>
         <w:jc w:val="both"/>
         <w:rPr>
+          <w:rFonts w:ascii="Times New Roman" w:hAnsi="Times New Roman" w:cs="Times New Roman"/>
           <w:color w:val="00B050"/>
           <w:sz w:val="16"/>
           <w:szCs w:val="16"/>
@@ -1525,112 +1678,201 @@
       <w:r>
         <w:rPr>
           <w:rStyle w:val="q4iawc"/>
+          <w:rFonts w:ascii="Times New Roman" w:hAnsi="Times New Roman" w:cs="Times New Roman"/>
           <w:color w:val="00B050"/>
           <w:sz w:val="16"/>
           <w:szCs w:val="16"/>
           <w:lang w:val="mk-MK"/>
         </w:rPr>
-        <w:t xml:space="preserve">Напомена: Формуларот за волонтерство мора да го пополнат граѓани на </w:t>
+        <w:t>Напомена: Формуларот за волонтерство мора да го пополнат граѓани на С.Македонија кои имаат над 18 години.</w:t>
+      </w:r>
+      <w:r>
+        <w:rPr>
+          <w:rStyle w:val="viiyi"/>
+          <w:rFonts w:ascii="Times New Roman" w:hAnsi="Times New Roman" w:cs="Times New Roman"/>
+          <w:color w:val="00B050"/>
+          <w:sz w:val="16"/>
+          <w:szCs w:val="16"/>
+          <w:lang w:val="mk-MK"/>
+        </w:rPr>
+        <w:t xml:space="preserve"> </w:t>
       </w:r>
       <w:r>
         <w:rPr>
           <w:rStyle w:val="q4iawc"/>
+          <w:rFonts w:ascii="Times New Roman" w:hAnsi="Times New Roman" w:cs="Times New Roman"/>
           <w:color w:val="00B050"/>
           <w:sz w:val="16"/>
           <w:szCs w:val="16"/>
           <w:lang w:val="mk-MK"/>
         </w:rPr>
-        <w:t>С</w:t>
+        <w:t>Откако ќе го пополните формуларот за волонтер, истиот ќе биде испратен на info@balkananda.com или на адресите на социјалните мрежи.</w:t>
+      </w:r>
+      <w:r>
+        <w:rPr>
+          <w:rStyle w:val="viiyi"/>
+          <w:rFonts w:ascii="Times New Roman" w:hAnsi="Times New Roman" w:cs="Times New Roman"/>
+          <w:color w:val="00B050"/>
+          <w:sz w:val="16"/>
+          <w:szCs w:val="16"/>
+          <w:lang w:val="mk-MK"/>
+        </w:rPr>
+        <w:t xml:space="preserve"> </w:t>
       </w:r>
       <w:r>
         <w:rPr>
           <w:rStyle w:val="q4iawc"/>
+          <w:rFonts w:ascii="Times New Roman" w:hAnsi="Times New Roman" w:cs="Times New Roman"/>
           <w:color w:val="00B050"/>
           <w:sz w:val="16"/>
           <w:szCs w:val="16"/>
           <w:lang w:val="mk-MK"/>
         </w:rPr>
-        <w:t>.Македонија кои имаат над 18 години.</w:t>
-      </w:r>
-      <w:r>
-        <w:rPr>
-          <w:rStyle w:val="viiyi"/>
+        <w:t>Поединците кои ќе волонтираат ќе бидат контактирани приватно онлајн.</w:t>
+      </w:r>
+    </w:p>
+    <w:p>
+      <w:pPr>
+        <w:spacing w:line="240" w:lineRule="auto"/>
+        <w:jc w:val="right"/>
+        <w:rPr>
+          <w:rFonts w:ascii="Times New Roman" w:hAnsi="Times New Roman" w:cs="Times New Roman"/>
+          <w:sz w:val="24"/>
+          <w:lang w:val="tr-TR"/>
+        </w:rPr>
+      </w:pPr>
+      <w:r>
+        <w:rPr>
+          <w:rFonts w:ascii="Times New Roman" w:hAnsi="Times New Roman" w:cs="Times New Roman"/>
+          <w:color w:val="FF0000"/>
+          <w:sz w:val="24"/>
+          <w:lang w:val="tr-TR"/>
+        </w:rPr>
+        <w:tab/>
+      </w:r>
+      <w:r>
+        <w:rPr>
+          <w:rFonts w:ascii="Times New Roman" w:hAnsi="Times New Roman" w:cs="Times New Roman"/>
+          <w:color w:val="FF0000"/>
+          <w:sz w:val="24"/>
+          <w:lang w:val="tr-TR"/>
+        </w:rPr>
+        <w:tab/>
+      </w:r>
+      <w:r>
+        <w:rPr>
+          <w:rFonts w:ascii="Times New Roman" w:hAnsi="Times New Roman" w:cs="Times New Roman"/>
+          <w:color w:val="FF0000"/>
+          <w:sz w:val="24"/>
+          <w:lang w:val="tr-TR"/>
+        </w:rPr>
+        <w:tab/>
+      </w:r>
+      <w:r>
+        <w:rPr>
+          <w:rFonts w:ascii="Times New Roman" w:hAnsi="Times New Roman" w:cs="Times New Roman"/>
+          <w:color w:val="FF0000"/>
+          <w:sz w:val="24"/>
+          <w:lang w:val="tr-TR"/>
+        </w:rPr>
+        <w:tab/>
+      </w:r>
+      <w:r>
+        <w:rPr>
+          <w:rFonts w:ascii="Times New Roman" w:hAnsi="Times New Roman" w:cs="Times New Roman"/>
+          <w:color w:val="FF0000"/>
+          <w:sz w:val="24"/>
+          <w:lang w:val="tr-TR"/>
+        </w:rPr>
+        <w:tab/>
+      </w:r>
+      <w:r>
+        <w:rPr>
+          <w:rFonts w:ascii="Times New Roman" w:hAnsi="Times New Roman" w:cs="Times New Roman"/>
+          <w:color w:val="FF0000"/>
+          <w:sz w:val="24"/>
+          <w:lang w:val="tr-TR"/>
+        </w:rPr>
+        <w:tab/>
+      </w:r>
+      <w:r>
+        <w:rPr>
+          <w:rFonts w:ascii="Times New Roman" w:hAnsi="Times New Roman" w:cs="Times New Roman"/>
+          <w:color w:val="FF0000"/>
+          <w:sz w:val="24"/>
+          <w:lang w:val="tr-TR"/>
+        </w:rPr>
+        <w:tab/>
+      </w:r>
+      <w:r>
+        <w:rPr>
+          <w:rFonts w:ascii="Times New Roman" w:hAnsi="Times New Roman" w:cs="Times New Roman"/>
+          <w:color w:val="FF0000"/>
+          <w:sz w:val="24"/>
+          <w:lang w:val="tr-TR"/>
+        </w:rPr>
+        <w:tab/>
+      </w:r>
+      <w:r>
+        <w:rPr>
+          <w:rFonts w:ascii="Times New Roman" w:hAnsi="Times New Roman" w:cs="Times New Roman"/>
+          <w:color w:val="FF0000"/>
+          <w:sz w:val="24"/>
+          <w:lang w:val="tr-TR"/>
+        </w:rPr>
+        <w:tab/>
+      </w:r>
+      <w:r>
+        <w:rPr>
+          <w:rFonts w:ascii="Times New Roman" w:hAnsi="Times New Roman" w:cs="Times New Roman"/>
+          <w:color w:val="FF0000"/>
+          <w:sz w:val="24"/>
+          <w:lang w:val="tr-TR"/>
+        </w:rPr>
+        <w:tab/>
+      </w:r>
+      <w:r>
+        <w:rPr>
+          <w:rFonts w:ascii="Times New Roman" w:hAnsi="Times New Roman" w:cs="Times New Roman"/>
+          <w:sz w:val="24"/>
+          <w:lang w:val="tr-TR"/>
+        </w:rPr>
+        <w:t xml:space="preserve">           Başvuru Tarihi </w:t>
+      </w:r>
+      <w:r>
+        <w:rPr>
+          <w:rFonts w:ascii="Times New Roman" w:hAnsi="Times New Roman" w:cs="Times New Roman"/>
+          <w:color w:val="FF0000"/>
+          <w:sz w:val="24"/>
+        </w:rPr>
+        <w:t xml:space="preserve">Data e </w:t>
+      </w:r>
+      <w:proofErr w:type="spellStart"/>
+      <w:r>
+        <w:rPr>
+          <w:rFonts w:ascii="Times New Roman" w:hAnsi="Times New Roman" w:cs="Times New Roman"/>
+          <w:color w:val="FF0000"/>
+          <w:sz w:val="24"/>
+        </w:rPr>
+        <w:t>aplikimit</w:t>
+      </w:r>
+      <w:proofErr w:type="spellEnd"/>
+      <w:r>
+        <w:rPr>
+          <w:rFonts w:ascii="Times New Roman" w:hAnsi="Times New Roman" w:cs="Times New Roman"/>
+          <w:color w:val="FF0000"/>
+          <w:sz w:val="24"/>
+        </w:rPr>
+        <w:br/>
+      </w:r>
+      <w:r>
+        <w:rPr>
+          <w:rFonts w:ascii="Times New Roman" w:hAnsi="Times New Roman" w:cs="Times New Roman"/>
           <w:color w:val="00B050"/>
-          <w:sz w:val="16"/>
-          <w:szCs w:val="16"/>
+          <w:sz w:val="24"/>
           <w:lang w:val="mk-MK"/>
         </w:rPr>
-        <w:t xml:space="preserve"> </w:t>
-      </w:r>
-      <w:r>
-        <w:rPr>
-          <w:rStyle w:val="q4iawc"/>
-          <w:color w:val="00B050"/>
-          <w:sz w:val="16"/>
-          <w:szCs w:val="16"/>
-          <w:lang w:val="mk-MK"/>
-        </w:rPr>
-        <w:t>Откако ќе го пополните формуларот за волонтер, истиот ќе биде испратен на info@balkananda.com или на адресите на социјалните мрежи.</w:t>
-      </w:r>
-      <w:r>
-        <w:rPr>
-          <w:rStyle w:val="viiyi"/>
-          <w:color w:val="00B050"/>
-          <w:sz w:val="16"/>
-          <w:szCs w:val="16"/>
-          <w:lang w:val="mk-MK"/>
-        </w:rPr>
-        <w:t xml:space="preserve"> </w:t>
-      </w:r>
-      <w:r>
-        <w:rPr>
-          <w:rStyle w:val="q4iawc"/>
-          <w:color w:val="00B050"/>
-          <w:sz w:val="16"/>
-          <w:szCs w:val="16"/>
-          <w:lang w:val="mk-MK"/>
-        </w:rPr>
-        <w:t xml:space="preserve">Поединците кои </w:t>
-      </w:r>
-      <w:r>
-        <w:rPr>
-          <w:rStyle w:val="q4iawc"/>
-          <w:color w:val="00B050"/>
-          <w:sz w:val="16"/>
-          <w:szCs w:val="16"/>
-          <w:lang w:val="mk-MK"/>
-        </w:rPr>
-        <w:t xml:space="preserve">ќе </w:t>
-      </w:r>
-      <w:r>
-        <w:rPr>
-          <w:rStyle w:val="q4iawc"/>
-          <w:color w:val="00B050"/>
-          <w:sz w:val="16"/>
-          <w:szCs w:val="16"/>
-          <w:lang w:val="mk-MK"/>
-        </w:rPr>
-        <w:t xml:space="preserve">волонтираат ќе бидат </w:t>
-      </w:r>
-      <w:r>
-        <w:rPr>
-          <w:rStyle w:val="q4iawc"/>
-          <w:color w:val="00B050"/>
-          <w:sz w:val="16"/>
-          <w:szCs w:val="16"/>
-          <w:lang w:val="mk-MK"/>
-        </w:rPr>
-        <w:t>контактирани</w:t>
-      </w:r>
-      <w:r>
-        <w:rPr>
-          <w:rStyle w:val="q4iawc"/>
-          <w:color w:val="00B050"/>
-          <w:sz w:val="16"/>
-          <w:szCs w:val="16"/>
-          <w:lang w:val="mk-MK"/>
-        </w:rPr>
-        <w:t xml:space="preserve"> приватно онлајн.</w:t>
+        <w:t>Датум на апликација</w:t>
       </w:r>
     </w:p>
     <w:p>
@@ -1638,6 +1880,7 @@
         <w:jc w:val="right"/>
         <w:rPr>
           <w:rFonts w:ascii="Times New Roman" w:hAnsi="Times New Roman" w:cs="Times New Roman"/>
+          <w:color w:val="FF0000"/>
           <w:sz w:val="24"/>
           <w:lang w:val="tr-TR"/>
         </w:rPr>
@@ -1645,159 +1888,9 @@
       <w:r>
         <w:rPr>
           <w:rFonts w:ascii="Times New Roman" w:hAnsi="Times New Roman" w:cs="Times New Roman"/>
-          <w:color w:val="FF0000"/>
           <w:sz w:val="24"/>
           <w:lang w:val="tr-TR"/>
         </w:rPr>
-        <w:tab/>
-      </w:r>
-      <w:r>
-        <w:rPr>
-          <w:rFonts w:ascii="Times New Roman" w:hAnsi="Times New Roman" w:cs="Times New Roman"/>
-          <w:color w:val="FF0000"/>
-          <w:sz w:val="24"/>
-          <w:lang w:val="tr-TR"/>
-        </w:rPr>
-        <w:tab/>
-      </w:r>
-      <w:r>
-        <w:rPr>
-          <w:rFonts w:ascii="Times New Roman" w:hAnsi="Times New Roman" w:cs="Times New Roman"/>
-          <w:color w:val="FF0000"/>
-          <w:sz w:val="24"/>
-          <w:lang w:val="tr-TR"/>
-        </w:rPr>
-        <w:tab/>
-      </w:r>
-      <w:r>
-        <w:rPr>
-          <w:rFonts w:ascii="Times New Roman" w:hAnsi="Times New Roman" w:cs="Times New Roman"/>
-          <w:color w:val="FF0000"/>
-          <w:sz w:val="24"/>
-          <w:lang w:val="tr-TR"/>
-        </w:rPr>
-        <w:tab/>
-      </w:r>
-      <w:r>
-        <w:rPr>
-          <w:rFonts w:ascii="Times New Roman" w:hAnsi="Times New Roman" w:cs="Times New Roman"/>
-          <w:color w:val="FF0000"/>
-          <w:sz w:val="24"/>
-          <w:lang w:val="tr-TR"/>
-        </w:rPr>
-        <w:tab/>
-      </w:r>
-      <w:r>
-        <w:rPr>
-          <w:rFonts w:ascii="Times New Roman" w:hAnsi="Times New Roman" w:cs="Times New Roman"/>
-          <w:color w:val="FF0000"/>
-          <w:sz w:val="24"/>
-          <w:lang w:val="tr-TR"/>
-        </w:rPr>
-        <w:tab/>
-      </w:r>
-      <w:r>
-        <w:rPr>
-          <w:rFonts w:ascii="Times New Roman" w:hAnsi="Times New Roman" w:cs="Times New Roman"/>
-          <w:color w:val="FF0000"/>
-          <w:sz w:val="24"/>
-          <w:lang w:val="tr-TR"/>
-        </w:rPr>
-        <w:tab/>
-      </w:r>
-      <w:r>
-        <w:rPr>
-          <w:rFonts w:ascii="Times New Roman" w:hAnsi="Times New Roman" w:cs="Times New Roman"/>
-          <w:color w:val="FF0000"/>
-          <w:sz w:val="24"/>
-          <w:lang w:val="tr-TR"/>
-        </w:rPr>
-        <w:tab/>
-      </w:r>
-      <w:r>
-        <w:rPr>
-          <w:rFonts w:ascii="Times New Roman" w:hAnsi="Times New Roman" w:cs="Times New Roman"/>
-          <w:color w:val="FF0000"/>
-          <w:sz w:val="24"/>
-          <w:lang w:val="tr-TR"/>
-        </w:rPr>
-        <w:tab/>
-      </w:r>
-      <w:r>
-        <w:rPr>
-          <w:rFonts w:ascii="Times New Roman" w:hAnsi="Times New Roman" w:cs="Times New Roman"/>
-          <w:color w:val="FF0000"/>
-          <w:sz w:val="24"/>
-          <w:lang w:val="tr-TR"/>
-        </w:rPr>
-        <w:tab/>
-      </w:r>
-      <w:r>
-        <w:rPr>
-          <w:rFonts w:ascii="Times New Roman" w:hAnsi="Times New Roman" w:cs="Times New Roman"/>
-          <w:sz w:val="24"/>
-          <w:lang w:val="tr-TR"/>
-        </w:rPr>
-        <w:t xml:space="preserve">           Başvuru Tarihi </w:t>
-      </w:r>
-    </w:p>
-    <w:p>
-      <w:pPr>
-        <w:jc w:val="right"/>
-        <w:rPr>
-          <w:rFonts w:ascii="Times New Roman" w:hAnsi="Times New Roman" w:cs="Times New Roman"/>
-          <w:color w:val="FF0000"/>
-          <w:sz w:val="24"/>
-          <w:lang w:val="sq-MK"/>
-        </w:rPr>
-      </w:pPr>
-      <w:r>
-        <w:rPr>
-          <w:rFonts w:ascii="Times New Roman" w:hAnsi="Times New Roman" w:cs="Times New Roman"/>
-          <w:color w:val="FF0000"/>
-          <w:sz w:val="24"/>
-          <w:lang w:val="sq-MK"/>
-        </w:rPr>
-        <w:t>Data e aplikimit</w:t>
-      </w:r>
-    </w:p>
-    <w:p>
-      <w:pPr>
-        <w:jc w:val="right"/>
-        <w:rPr>
-          <w:rFonts w:ascii="Times New Roman" w:hAnsi="Times New Roman" w:cs="Times New Roman"/>
-          <w:color w:val="00B050"/>
-          <w:sz w:val="24"/>
-          <w:lang w:val="mk-MK"/>
-        </w:rPr>
-      </w:pPr>
-      <w:r>
-        <w:rPr>
-          <w:rFonts w:ascii="Times New Roman" w:hAnsi="Times New Roman" w:cs="Times New Roman"/>
-          <w:color w:val="00B050"/>
-          <w:sz w:val="24"/>
-          <w:lang w:val="mk-MK"/>
-        </w:rPr>
-        <w:t>Датум на апликација</w:t>
-      </w:r>
-    </w:p>
-    <w:p>
-      <w:pPr>
-        <w:jc w:val="right"/>
-        <w:rPr>
-          <w:rFonts w:ascii="Times New Roman" w:hAnsi="Times New Roman" w:cs="Times New Roman"/>
-          <w:color w:val="FF0000"/>
-          <w:sz w:val="24"/>
-          <w:lang w:val="tr-TR"/>
-        </w:rPr>
-      </w:pPr>
-      <w:r>
-        <w:rPr>
-          <w:rFonts w:ascii="Times New Roman" w:hAnsi="Times New Roman" w:cs="Times New Roman"/>
-          <w:sz w:val="24"/>
-          <w:lang w:val="tr-TR"/>
-        </w:rPr>
-        <w:br/>
         <w:t>.../.../2022</w:t>
       </w:r>
       <w:r>
@@ -1821,7 +1914,7 @@
 </file>
 
 <file path=word/styles.xml><?xml version="1.0" encoding="utf-8"?>
-<w:styles xmlns:mc="http://schemas.openxmlformats.org/markup-compatibility/2006" xmlns:r="http://schemas.openxmlformats.org/officeDocument/2006/relationships" xmlns:w="http://schemas.openxmlformats.org/wordprocessingml/2006/main" xmlns:w14="http://schemas.microsoft.com/office/word/2010/wordml" xmlns:w15="http://schemas.microsoft.com/office/word/2012/wordml" xmlns:w16cex="http://schemas.microsoft.com/office/word/2018/wordml/cex" xmlns:w16cid="http://schemas.microsoft.com/office/word/2016/wordml/cid" xmlns:w16="http://schemas.microsoft.com/office/word/2018/wordml" xmlns:w16sdtdh="http://schemas.microsoft.com/office/word/2020/wordml/sdtdatahash" xmlns:w16se="http://schemas.microsoft.com/office/word/2015/wordml/symex" mc:Ignorable="w14 w15 w16se w16cid w16 w16cex w16sdtdh">
+<w:styles xmlns:mc="http://schemas.openxmlformats.org/markup-compatibility/2006" xmlns:r="http://schemas.openxmlformats.org/officeDocument/2006/relationships" xmlns:w="http://schemas.openxmlformats.org/wordprocessingml/2006/main" xmlns:w14="http://schemas.microsoft.com/office/word/2010/wordml" mc:Ignorable="w14">
   <w:docDefaults>
     <w:rPrDefault>
       <w:rPr>
@@ -1837,383 +1930,144 @@
       </w:pPr>
     </w:pPrDefault>
   </w:docDefaults>
-  <w:latentStyles w:defLockedState="0" w:defUIPriority="99" w:defSemiHidden="0" w:defUnhideWhenUsed="0" w:defQFormat="0" w:count="376">
-    <w:lsdException w:name="Normal" w:uiPriority="0" w:qFormat="1"/>
-    <w:lsdException w:name="heading 1" w:uiPriority="9" w:qFormat="1"/>
-    <w:lsdException w:name="heading 2" w:semiHidden="1" w:uiPriority="9" w:unhideWhenUsed="1" w:qFormat="1"/>
-    <w:lsdException w:name="heading 3" w:semiHidden="1" w:uiPriority="9" w:unhideWhenUsed="1" w:qFormat="1"/>
-    <w:lsdException w:name="heading 4" w:semiHidden="1" w:uiPriority="9" w:unhideWhenUsed="1" w:qFormat="1"/>
-    <w:lsdException w:name="heading 5" w:semiHidden="1" w:uiPriority="9" w:unhideWhenUsed="1" w:qFormat="1"/>
-    <w:lsdException w:name="heading 6" w:semiHidden="1" w:uiPriority="9" w:unhideWhenUsed="1" w:qFormat="1"/>
-    <w:lsdException w:name="heading 7" w:semiHidden="1" w:uiPriority="9" w:unhideWhenUsed="1" w:qFormat="1"/>
-    <w:lsdException w:name="heading 8" w:semiHidden="1" w:uiPriority="9" w:unhideWhenUsed="1" w:qFormat="1"/>
-    <w:lsdException w:name="heading 9" w:semiHidden="1" w:uiPriority="9" w:unhideWhenUsed="1" w:qFormat="1"/>
-    <w:lsdException w:name="index 1" w:semiHidden="1" w:unhideWhenUsed="1"/>
-    <w:lsdException w:name="index 2" w:semiHidden="1" w:unhideWhenUsed="1"/>
-    <w:lsdException w:name="index 3" w:semiHidden="1" w:unhideWhenUsed="1"/>
-    <w:lsdException w:name="index 4" w:semiHidden="1" w:unhideWhenUsed="1"/>
-    <w:lsdException w:name="index 5" w:semiHidden="1" w:unhideWhenUsed="1"/>
-    <w:lsdException w:name="index 6" w:semiHidden="1" w:unhideWhenUsed="1"/>
-    <w:lsdException w:name="index 7" w:semiHidden="1" w:unhideWhenUsed="1"/>
-    <w:lsdException w:name="index 8" w:semiHidden="1" w:unhideWhenUsed="1"/>
-    <w:lsdException w:name="index 9" w:semiHidden="1" w:unhideWhenUsed="1"/>
-    <w:lsdException w:name="toc 1" w:semiHidden="1" w:uiPriority="39" w:unhideWhenUsed="1"/>
-    <w:lsdException w:name="toc 2" w:semiHidden="1" w:uiPriority="39" w:unhideWhenUsed="1"/>
-    <w:lsdException w:name="toc 3" w:semiHidden="1" w:uiPriority="39" w:unhideWhenUsed="1"/>
-    <w:lsdException w:name="toc 4" w:semiHidden="1" w:uiPriority="39" w:unhideWhenUsed="1"/>
-    <w:lsdException w:name="toc 5" w:semiHidden="1" w:uiPriority="39" w:unhideWhenUsed="1"/>
-    <w:lsdException w:name="toc 6" w:semiHidden="1" w:uiPriority="39" w:unhideWhenUsed="1"/>
-    <w:lsdException w:name="toc 7" w:semiHidden="1" w:uiPriority="39" w:unhideWhenUsed="1"/>
-    <w:lsdException w:name="toc 8" w:semiHidden="1" w:uiPriority="39" w:unhideWhenUsed="1"/>
-    <w:lsdException w:name="toc 9" w:semiHidden="1" w:uiPriority="39" w:unhideWhenUsed="1"/>
-    <w:lsdException w:name="Normal Indent" w:semiHidden="1" w:unhideWhenUsed="1"/>
-    <w:lsdException w:name="footnote text" w:semiHidden="1" w:unhideWhenUsed="1"/>
-    <w:lsdException w:name="annotation text" w:semiHidden="1" w:unhideWhenUsed="1"/>
-    <w:lsdException w:name="header" w:semiHidden="1" w:unhideWhenUsed="1"/>
-    <w:lsdException w:name="footer" w:semiHidden="1" w:unhideWhenUsed="1"/>
-    <w:lsdException w:name="index heading" w:semiHidden="1" w:unhideWhenUsed="1"/>
-    <w:lsdException w:name="caption" w:semiHidden="1" w:uiPriority="35" w:unhideWhenUsed="1" w:qFormat="1"/>
-    <w:lsdException w:name="table of figures" w:semiHidden="1" w:unhideWhenUsed="1"/>
-    <w:lsdException w:name="envelope address" w:semiHidden="1" w:unhideWhenUsed="1"/>
-    <w:lsdException w:name="envelope return" w:semiHidden="1" w:unhideWhenUsed="1"/>
-    <w:lsdException w:name="footnote reference" w:semiHidden="1" w:unhideWhenUsed="1"/>
-    <w:lsdException w:name="annotation reference" w:semiHidden="1" w:unhideWhenUsed="1"/>
-    <w:lsdException w:name="line number" w:semiHidden="1" w:unhideWhenUsed="1"/>
-    <w:lsdException w:name="page number" w:semiHidden="1" w:unhideWhenUsed="1"/>
-    <w:lsdException w:name="endnote reference" w:semiHidden="1" w:unhideWhenUsed="1"/>
-    <w:lsdException w:name="endnote text" w:semiHidden="1" w:unhideWhenUsed="1"/>
-    <w:lsdException w:name="table of authorities" w:semiHidden="1" w:unhideWhenUsed="1"/>
-    <w:lsdException w:name="macro" w:semiHidden="1" w:unhideWhenUsed="1"/>
-    <w:lsdException w:name="toa heading" w:semiHidden="1" w:unhideWhenUsed="1"/>
-    <w:lsdException w:name="List" w:semiHidden="1" w:unhideWhenUsed="1"/>
-    <w:lsdException w:name="List Bullet" w:semiHidden="1" w:unhideWhenUsed="1"/>
-    <w:lsdException w:name="List Number" w:semiHidden="1" w:unhideWhenUsed="1"/>
-    <w:lsdException w:name="List 2" w:semiHidden="1" w:unhideWhenUsed="1"/>
-    <w:lsdException w:name="List 3" w:semiHidden="1" w:unhideWhenUsed="1"/>
-    <w:lsdException w:name="List 4" w:semiHidden="1" w:unhideWhenUsed="1"/>
-    <w:lsdException w:name="List 5" w:semiHidden="1" w:unhideWhenUsed="1"/>
-    <w:lsdException w:name="List Bullet 2" w:semiHidden="1" w:unhideWhenUsed="1"/>
-    <w:lsdException w:name="List Bullet 3" w:semiHidden="1" w:unhideWhenUsed="1"/>
-    <w:lsdException w:name="List Bullet 4" w:semiHidden="1" w:unhideWhenUsed="1"/>
-    <w:lsdException w:name="List Bullet 5" w:semiHidden="1" w:unhideWhenUsed="1"/>
-    <w:lsdException w:name="List Number 2" w:semiHidden="1" w:unhideWhenUsed="1"/>
-    <w:lsdException w:name="List Number 3" w:semiHidden="1" w:unhideWhenUsed="1"/>
-    <w:lsdException w:name="List Number 4" w:semiHidden="1" w:unhideWhenUsed="1"/>
-    <w:lsdException w:name="List Number 5" w:semiHidden="1" w:unhideWhenUsed="1"/>
-    <w:lsdException w:name="Title" w:uiPriority="10" w:qFormat="1"/>
-    <w:lsdException w:name="Closing" w:semiHidden="1" w:unhideWhenUsed="1"/>
-    <w:lsdException w:name="Signature" w:semiHidden="1" w:unhideWhenUsed="1"/>
-    <w:lsdException w:name="Default Paragraph Font" w:semiHidden="1" w:uiPriority="1" w:unhideWhenUsed="1"/>
-    <w:lsdException w:name="Body Text" w:semiHidden="1" w:unhideWhenUsed="1"/>
-    <w:lsdException w:name="Body Text Indent" w:semiHidden="1" w:unhideWhenUsed="1"/>
-    <w:lsdException w:name="List Continue" w:semiHidden="1" w:unhideWhenUsed="1"/>
-    <w:lsdException w:name="List Continue 2" w:semiHidden="1" w:unhideWhenUsed="1"/>
-    <w:lsdException w:name="List Continue 3" w:semiHidden="1" w:unhideWhenUsed="1"/>
-    <w:lsdException w:name="List Continue 4" w:semiHidden="1" w:unhideWhenUsed="1"/>
-    <w:lsdException w:name="List Continue 5" w:semiHidden="1" w:unhideWhenUsed="1"/>
-    <w:lsdException w:name="Message Header" w:semiHidden="1" w:unhideWhenUsed="1"/>
-    <w:lsdException w:name="Subtitle" w:uiPriority="11" w:qFormat="1"/>
-    <w:lsdException w:name="Salutation" w:semiHidden="1" w:unhideWhenUsed="1"/>
-    <w:lsdException w:name="Date" w:semiHidden="1" w:unhideWhenUsed="1"/>
-    <w:lsdException w:name="Body Text First Indent" w:semiHidden="1" w:unhideWhenUsed="1"/>
-    <w:lsdException w:name="Body Text First Indent 2" w:semiHidden="1" w:unhideWhenUsed="1"/>
-    <w:lsdException w:name="Note Heading" w:semiHidden="1" w:unhideWhenUsed="1"/>
-    <w:lsdException w:name="Body Text 2" w:semiHidden="1" w:unhideWhenUsed="1"/>
-    <w:lsdException w:name="Body Text 3" w:semiHidden="1" w:unhideWhenUsed="1"/>
-    <w:lsdException w:name="Body Text Indent 2" w:semiHidden="1" w:unhideWhenUsed="1"/>
-    <w:lsdException w:name="Body Text Indent 3" w:semiHidden="1" w:unhideWhenUsed="1"/>
-    <w:lsdException w:name="Block Text" w:semiHidden="1" w:unhideWhenUsed="1"/>
-    <w:lsdException w:name="Hyperlink" w:semiHidden="1" w:unhideWhenUsed="1"/>
-    <w:lsdException w:name="FollowedHyperlink" w:semiHidden="1" w:unhideWhenUsed="1"/>
-    <w:lsdException w:name="Strong" w:uiPriority="22" w:qFormat="1"/>
-    <w:lsdException w:name="Emphasis" w:uiPriority="20" w:qFormat="1"/>
-    <w:lsdException w:name="Document Map" w:semiHidden="1" w:unhideWhenUsed="1"/>
-    <w:lsdException w:name="Plain Text" w:semiHidden="1" w:unhideWhenUsed="1"/>
-    <w:lsdException w:name="E-mail Signature" w:semiHidden="1" w:unhideWhenUsed="1"/>
-    <w:lsdException w:name="HTML Top of Form" w:semiHidden="1" w:unhideWhenUsed="1"/>
-    <w:lsdException w:name="HTML Bottom of Form" w:semiHidden="1" w:unhideWhenUsed="1"/>
-    <w:lsdException w:name="Normal (Web)" w:semiHidden="1" w:unhideWhenUsed="1"/>
-    <w:lsdException w:name="HTML Acronym" w:semiHidden="1" w:unhideWhenUsed="1"/>
-    <w:lsdException w:name="HTML Address" w:semiHidden="1" w:unhideWhenUsed="1"/>
-    <w:lsdException w:name="HTML Cite" w:semiHidden="1" w:unhideWhenUsed="1"/>
-    <w:lsdException w:name="HTML Code" w:semiHidden="1" w:unhideWhenUsed="1"/>
-    <w:lsdException w:name="HTML Definition" w:semiHidden="1" w:unhideWhenUsed="1"/>
-    <w:lsdException w:name="HTML Keyboard" w:semiHidden="1" w:unhideWhenUsed="1"/>
-    <w:lsdException w:name="HTML Preformatted" w:semiHidden="1" w:unhideWhenUsed="1"/>
-    <w:lsdException w:name="HTML Sample" w:semiHidden="1" w:unhideWhenUsed="1"/>
-    <w:lsdException w:name="HTML Typewriter" w:semiHidden="1" w:unhideWhenUsed="1"/>
-    <w:lsdException w:name="HTML Variable" w:semiHidden="1" w:unhideWhenUsed="1"/>
-    <w:lsdException w:name="Normal Table" w:semiHidden="1" w:unhideWhenUsed="1"/>
-    <w:lsdException w:name="annotation subject" w:semiHidden="1" w:unhideWhenUsed="1"/>
-    <w:lsdException w:name="No List" w:semiHidden="1" w:unhideWhenUsed="1"/>
-    <w:lsdException w:name="Outline List 1" w:semiHidden="1" w:unhideWhenUsed="1"/>
-    <w:lsdException w:name="Outline List 2" w:semiHidden="1" w:unhideWhenUsed="1"/>
-    <w:lsdException w:name="Outline List 3" w:semiHidden="1" w:unhideWhenUsed="1"/>
-    <w:lsdException w:name="Table Simple 1" w:semiHidden="1" w:unhideWhenUsed="1"/>
-    <w:lsdException w:name="Table Simple 2" w:semiHidden="1" w:unhideWhenUsed="1"/>
-    <w:lsdException w:name="Table Simple 3" w:semiHidden="1" w:unhideWhenUsed="1"/>
-    <w:lsdException w:name="Table Classic 1" w:semiHidden="1" w:unhideWhenUsed="1"/>
-    <w:lsdException w:name="Table Classic 2" w:semiHidden="1" w:unhideWhenUsed="1"/>
-    <w:lsdException w:name="Table Classic 3" w:semiHidden="1" w:unhideWhenUsed="1"/>
-    <w:lsdException w:name="Table Classic 4" w:semiHidden="1" w:unhideWhenUsed="1"/>
-    <w:lsdException w:name="Table Colorful 1" w:semiHidden="1" w:unhideWhenUsed="1"/>
-    <w:lsdException w:name="Table Colorful 2" w:semiHidden="1" w:unhideWhenUsed="1"/>
-    <w:lsdException w:name="Table Colorful 3" w:semiHidden="1" w:unhideWhenUsed="1"/>
-    <w:lsdException w:name="Table Columns 1" w:semiHidden="1" w:unhideWhenUsed="1"/>
-    <w:lsdException w:name="Table Columns 2" w:semiHidden="1" w:unhideWhenUsed="1"/>
-    <w:lsdException w:name="Table Columns 3" w:semiHidden="1" w:unhideWhenUsed="1"/>
-    <w:lsdException w:name="Table Columns 4" w:semiHidden="1" w:unhideWhenUsed="1"/>
-    <w:lsdException w:name="Table Columns 5" w:semiHidden="1" w:unhideWhenUsed="1"/>
-    <w:lsdException w:name="Table Grid 1" w:semiHidden="1" w:unhideWhenUsed="1"/>
-    <w:lsdException w:name="Table Grid 2" w:semiHidden="1" w:unhideWhenUsed="1"/>
-    <w:lsdException w:name="Table Grid 3" w:semiHidden="1" w:unhideWhenUsed="1"/>
-    <w:lsdException w:name="Table Grid 4" w:semiHidden="1" w:unhideWhenUsed="1"/>
-    <w:lsdException w:name="Table Grid 5" w:semiHidden="1" w:unhideWhenUsed="1"/>
-    <w:lsdException w:name="Table Grid 6" w:semiHidden="1" w:unhideWhenUsed="1"/>
-    <w:lsdException w:name="Table Grid 7" w:semiHidden="1" w:unhideWhenUsed="1"/>
-    <w:lsdException w:name="Table Grid 8" w:semiHidden="1" w:unhideWhenUsed="1"/>
-    <w:lsdException w:name="Table List 1" w:semiHidden="1" w:unhideWhenUsed="1"/>
-    <w:lsdException w:name="Table List 2" w:semiHidden="1" w:unhideWhenUsed="1"/>
-    <w:lsdException w:name="Table List 3" w:semiHidden="1" w:unhideWhenUsed="1"/>
-    <w:lsdException w:name="Table List 4" w:semiHidden="1" w:unhideWhenUsed="1"/>
-    <w:lsdException w:name="Table List 5" w:semiHidden="1" w:unhideWhenUsed="1"/>
-    <w:lsdException w:name="Table List 6" w:semiHidden="1" w:unhideWhenUsed="1"/>
-    <w:lsdException w:name="Table List 7" w:semiHidden="1" w:unhideWhenUsed="1"/>
-    <w:lsdException w:name="Table List 8" w:semiHidden="1" w:unhideWhenUsed="1"/>
-    <w:lsdException w:name="Table 3D effects 1" w:semiHidden="1" w:unhideWhenUsed="1"/>
-    <w:lsdException w:name="Table 3D effects 2" w:semiHidden="1" w:unhideWhenUsed="1"/>
-    <w:lsdException w:name="Table 3D effects 3" w:semiHidden="1" w:unhideWhenUsed="1"/>
-    <w:lsdException w:name="Table Contemporary" w:semiHidden="1" w:unhideWhenUsed="1"/>
-    <w:lsdException w:name="Table Elegant" w:semiHidden="1" w:unhideWhenUsed="1"/>
-    <w:lsdException w:name="Table Professional" w:semiHidden="1" w:unhideWhenUsed="1"/>
-    <w:lsdException w:name="Table Subtle 1" w:semiHidden="1" w:unhideWhenUsed="1"/>
-    <w:lsdException w:name="Table Subtle 2" w:semiHidden="1" w:unhideWhenUsed="1"/>
-    <w:lsdException w:name="Table Web 1" w:semiHidden="1" w:unhideWhenUsed="1"/>
-    <w:lsdException w:name="Table Web 2" w:semiHidden="1" w:unhideWhenUsed="1"/>
-    <w:lsdException w:name="Table Web 3" w:semiHidden="1" w:unhideWhenUsed="1"/>
-    <w:lsdException w:name="Balloon Text" w:semiHidden="1" w:unhideWhenUsed="1"/>
-    <w:lsdException w:name="Table Grid" w:uiPriority="59"/>
-    <w:lsdException w:name="Table Theme" w:semiHidden="1" w:unhideWhenUsed="1"/>
-    <w:lsdException w:name="Placeholder Text" w:semiHidden="1"/>
-    <w:lsdException w:name="No Spacing" w:uiPriority="1" w:qFormat="1"/>
-    <w:lsdException w:name="Light Shading" w:uiPriority="60"/>
-    <w:lsdException w:name="Light List" w:uiPriority="61"/>
-    <w:lsdException w:name="Light Grid" w:uiPriority="62"/>
-    <w:lsdException w:name="Medium Shading 1" w:uiPriority="63"/>
-    <w:lsdException w:name="Medium Shading 2" w:uiPriority="64"/>
-    <w:lsdException w:name="Medium List 1" w:uiPriority="65"/>
-    <w:lsdException w:name="Medium List 2" w:uiPriority="66"/>
-    <w:lsdException w:name="Medium Grid 1" w:uiPriority="67"/>
-    <w:lsdException w:name="Medium Grid 2" w:uiPriority="68"/>
-    <w:lsdException w:name="Medium Grid 3" w:uiPriority="69"/>
-    <w:lsdException w:name="Dark List" w:uiPriority="70"/>
-    <w:lsdException w:name="Colorful Shading" w:uiPriority="71"/>
-    <w:lsdException w:name="Colorful List" w:uiPriority="72"/>
-    <w:lsdException w:name="Colorful Grid" w:uiPriority="73"/>
-    <w:lsdException w:name="Light Shading Accent 1" w:uiPriority="60"/>
-    <w:lsdException w:name="Light List Accent 1" w:uiPriority="61"/>
-    <w:lsdException w:name="Light Grid Accent 1" w:uiPriority="62"/>
-    <w:lsdException w:name="Medium Shading 1 Accent 1" w:uiPriority="63"/>
-    <w:lsdException w:name="Medium Shading 2 Accent 1" w:uiPriority="64"/>
-    <w:lsdException w:name="Medium List 1 Accent 1" w:uiPriority="65"/>
-    <w:lsdException w:name="Revision" w:semiHidden="1"/>
-    <w:lsdException w:name="List Paragraph" w:uiPriority="34" w:qFormat="1"/>
-    <w:lsdException w:name="Quote" w:uiPriority="29" w:qFormat="1"/>
-    <w:lsdException w:name="Intense Quote" w:uiPriority="30" w:qFormat="1"/>
-    <w:lsdException w:name="Medium List 2 Accent 1" w:uiPriority="66"/>
-    <w:lsdException w:name="Medium Grid 1 Accent 1" w:uiPriority="67"/>
-    <w:lsdException w:name="Medium Grid 2 Accent 1" w:uiPriority="68"/>
-    <w:lsdException w:name="Medium Grid 3 Accent 1" w:uiPriority="69"/>
-    <w:lsdException w:name="Dark List Accent 1" w:uiPriority="70"/>
-    <w:lsdException w:name="Colorful Shading Accent 1" w:uiPriority="71"/>
-    <w:lsdException w:name="Colorful List Accent 1" w:uiPriority="72"/>
-    <w:lsdException w:name="Colorful Grid Accent 1" w:uiPriority="73"/>
-    <w:lsdException w:name="Light Shading Accent 2" w:uiPriority="60"/>
-    <w:lsdException w:name="Light List Accent 2" w:uiPriority="61"/>
-    <w:lsdException w:name="Light Grid Accent 2" w:uiPriority="62"/>
-    <w:lsdException w:name="Medium Shading 1 Accent 2" w:uiPriority="63"/>
-    <w:lsdException w:name="Medium Shading 2 Accent 2" w:uiPriority="64"/>
-    <w:lsdException w:name="Medium List 1 Accent 2" w:uiPriority="65"/>
-    <w:lsdException w:name="Medium List 2 Accent 2" w:uiPriority="66"/>
-    <w:lsdException w:name="Medium Grid 1 Accent 2" w:uiPriority="67"/>
-    <w:lsdException w:name="Medium Grid 2 Accent 2" w:uiPriority="68"/>
-    <w:lsdException w:name="Medium Grid 3 Accent 2" w:uiPriority="69"/>
-    <w:lsdException w:name="Dark List Accent 2" w:uiPriority="70"/>
-    <w:lsdException w:name="Colorful Shading Accent 2" w:uiPriority="71"/>
-    <w:lsdException w:name="Colorful List Accent 2" w:uiPriority="72"/>
-    <w:lsdException w:name="Colorful Grid Accent 2" w:uiPriority="73"/>
-    <w:lsdException w:name="Light Shading Accent 3" w:uiPriority="60"/>
-    <w:lsdException w:name="Light List Accent 3" w:uiPriority="61"/>
-    <w:lsdException w:name="Light Grid Accent 3" w:uiPriority="62"/>
-    <w:lsdException w:name="Medium Shading 1 Accent 3" w:uiPriority="63"/>
-    <w:lsdException w:name="Medium Shading 2 Accent 3" w:uiPriority="64"/>
-    <w:lsdException w:name="Medium List 1 Accent 3" w:uiPriority="65"/>
-    <w:lsdException w:name="Medium List 2 Accent 3" w:uiPriority="66"/>
-    <w:lsdException w:name="Medium Grid 1 Accent 3" w:uiPriority="67"/>
-    <w:lsdException w:name="Medium Grid 2 Accent 3" w:uiPriority="68"/>
-    <w:lsdException w:name="Medium Grid 3 Accent 3" w:uiPriority="69"/>
-    <w:lsdException w:name="Dark List Accent 3" w:uiPriority="70"/>
-    <w:lsdException w:name="Colorful Shading Accent 3" w:uiPriority="71"/>
-    <w:lsdException w:name="Colorful List Accent 3" w:uiPriority="72"/>
-    <w:lsdException w:name="Colorful Grid Accent 3" w:uiPriority="73"/>
-    <w:lsdException w:name="Light Shading Accent 4" w:uiPriority="60"/>
-    <w:lsdException w:name="Light List Accent 4" w:uiPriority="61"/>
-    <w:lsdException w:name="Light Grid Accent 4" w:uiPriority="62"/>
-    <w:lsdException w:name="Medium Shading 1 Accent 4" w:uiPriority="63"/>
-    <w:lsdException w:name="Medium Shading 2 Accent 4" w:uiPriority="64"/>
-    <w:lsdException w:name="Medium List 1 Accent 4" w:uiPriority="65"/>
-    <w:lsdException w:name="Medium List 2 Accent 4" w:uiPriority="66"/>
-    <w:lsdException w:name="Medium Grid 1 Accent 4" w:uiPriority="67"/>
-    <w:lsdException w:name="Medium Grid 2 Accent 4" w:uiPriority="68"/>
-    <w:lsdException w:name="Medium Grid 3 Accent 4" w:uiPriority="69"/>
-    <w:lsdException w:name="Dark List Accent 4" w:uiPriority="70"/>
-    <w:lsdException w:name="Colorful Shading Accent 4" w:uiPriority="71"/>
-    <w:lsdException w:name="Colorful List Accent 4" w:uiPriority="72"/>
-    <w:lsdException w:name="Colorful Grid Accent 4" w:uiPriority="73"/>
-    <w:lsdException w:name="Light Shading Accent 5" w:uiPriority="60"/>
-    <w:lsdException w:name="Light List Accent 5" w:uiPriority="61"/>
-    <w:lsdException w:name="Light Grid Accent 5" w:uiPriority="62"/>
-    <w:lsdException w:name="Medium Shading 1 Accent 5" w:uiPriority="63"/>
-    <w:lsdException w:name="Medium Shading 2 Accent 5" w:uiPriority="64"/>
-    <w:lsdException w:name="Medium List 1 Accent 5" w:uiPriority="65"/>
-    <w:lsdException w:name="Medium List 2 Accent 5" w:uiPriority="66"/>
-    <w:lsdException w:name="Medium Grid 1 Accent 5" w:uiPriority="67"/>
-    <w:lsdException w:name="Medium Grid 2 Accent 5" w:uiPriority="68"/>
-    <w:lsdException w:name="Medium Grid 3 Accent 5" w:uiPriority="69"/>
-    <w:lsdException w:name="Dark List Accent 5" w:uiPriority="70"/>
-    <w:lsdException w:name="Colorful Shading Accent 5" w:uiPriority="71"/>
-    <w:lsdException w:name="Colorful List Accent 5" w:uiPriority="72"/>
-    <w:lsdException w:name="Colorful Grid Accent 5" w:uiPriority="73"/>
-    <w:lsdException w:name="Light Shading Accent 6" w:uiPriority="60"/>
-    <w:lsdException w:name="Light List Accent 6" w:uiPriority="61"/>
-    <w:lsdException w:name="Light Grid Accent 6" w:uiPriority="62"/>
-    <w:lsdException w:name="Medium Shading 1 Accent 6" w:uiPriority="63"/>
-    <w:lsdException w:name="Medium Shading 2 Accent 6" w:uiPriority="64"/>
-    <w:lsdException w:name="Medium List 1 Accent 6" w:uiPriority="65"/>
-    <w:lsdException w:name="Medium List 2 Accent 6" w:uiPriority="66"/>
-    <w:lsdException w:name="Medium Grid 1 Accent 6" w:uiPriority="67"/>
-    <w:lsdException w:name="Medium Grid 2 Accent 6" w:uiPriority="68"/>
-    <w:lsdException w:name="Medium Grid 3 Accent 6" w:uiPriority="69"/>
-    <w:lsdException w:name="Dark List Accent 6" w:uiPriority="70"/>
-    <w:lsdException w:name="Colorful Shading Accent 6" w:uiPriority="71"/>
-    <w:lsdException w:name="Colorful List Accent 6" w:uiPriority="72"/>
-    <w:lsdException w:name="Colorful Grid Accent 6" w:uiPriority="73"/>
-    <w:lsdException w:name="Subtle Emphasis" w:uiPriority="19" w:qFormat="1"/>
-    <w:lsdException w:name="Intense Emphasis" w:uiPriority="21" w:qFormat="1"/>
-    <w:lsdException w:name="Subtle Reference" w:uiPriority="31" w:qFormat="1"/>
-    <w:lsdException w:name="Intense Reference" w:uiPriority="32" w:qFormat="1"/>
-    <w:lsdException w:name="Book Title" w:uiPriority="33" w:qFormat="1"/>
-    <w:lsdException w:name="Bibliography" w:semiHidden="1" w:uiPriority="37" w:unhideWhenUsed="1"/>
-    <w:lsdException w:name="TOC Heading" w:semiHidden="1" w:uiPriority="39" w:unhideWhenUsed="1" w:qFormat="1"/>
-    <w:lsdException w:name="Plain Table 1" w:uiPriority="41"/>
-    <w:lsdException w:name="Plain Table 2" w:uiPriority="42"/>
-    <w:lsdException w:name="Plain Table 3" w:uiPriority="43"/>
-    <w:lsdException w:name="Plain Table 4" w:uiPriority="44"/>
-    <w:lsdException w:name="Plain Table 5" w:uiPriority="45"/>
-    <w:lsdException w:name="Grid Table Light" w:uiPriority="40"/>
-    <w:lsdException w:name="Grid Table 1 Light" w:uiPriority="46"/>
-    <w:lsdException w:name="Grid Table 2" w:uiPriority="47"/>
-    <w:lsdException w:name="Grid Table 3" w:uiPriority="48"/>
-    <w:lsdException w:name="Grid Table 4" w:uiPriority="49"/>
-    <w:lsdException w:name="Grid Table 5 Dark" w:uiPriority="50"/>
-    <w:lsdException w:name="Grid Table 6 Colorful" w:uiPriority="51"/>
-    <w:lsdException w:name="Grid Table 7 Colorful" w:uiPriority="52"/>
-    <w:lsdException w:name="Grid Table 1 Light Accent 1" w:uiPriority="46"/>
-    <w:lsdException w:name="Grid Table 2 Accent 1" w:uiPriority="47"/>
-    <w:lsdException w:name="Grid Table 3 Accent 1" w:uiPriority="48"/>
-    <w:lsdException w:name="Grid Table 4 Accent 1" w:uiPriority="49"/>
-    <w:lsdException w:name="Grid Table 5 Dark Accent 1" w:uiPriority="50"/>
-    <w:lsdException w:name="Grid Table 6 Colorful Accent 1" w:uiPriority="51"/>
-    <w:lsdException w:name="Grid Table 7 Colorful Accent 1" w:uiPriority="52"/>
-    <w:lsdException w:name="Grid Table 1 Light Accent 2" w:uiPriority="46"/>
-    <w:lsdException w:name="Grid Table 2 Accent 2" w:uiPriority="47"/>
-    <w:lsdException w:name="Grid Table 3 Accent 2" w:uiPriority="48"/>
-    <w:lsdException w:name="Grid Table 4 Accent 2" w:uiPriority="49"/>
-    <w:lsdException w:name="Grid Table 5 Dark Accent 2" w:uiPriority="50"/>
-    <w:lsdException w:name="Grid Table 6 Colorful Accent 2" w:uiPriority="51"/>
-    <w:lsdException w:name="Grid Table 7 Colorful Accent 2" w:uiPriority="52"/>
-    <w:lsdException w:name="Grid Table 1 Light Accent 3" w:uiPriority="46"/>
-    <w:lsdException w:name="Grid Table 2 Accent 3" w:uiPriority="47"/>
-    <w:lsdException w:name="Grid Table 3 Accent 3" w:uiPriority="48"/>
-    <w:lsdException w:name="Grid Table 4 Accent 3" w:uiPriority="49"/>
-    <w:lsdException w:name="Grid Table 5 Dark Accent 3" w:uiPriority="50"/>
-    <w:lsdException w:name="Grid Table 6 Colorful Accent 3" w:uiPriority="51"/>
-    <w:lsdException w:name="Grid Table 7 Colorful Accent 3" w:uiPriority="52"/>
-    <w:lsdException w:name="Grid Table 1 Light Accent 4" w:uiPriority="46"/>
-    <w:lsdException w:name="Grid Table 2 Accent 4" w:uiPriority="47"/>
-    <w:lsdException w:name="Grid Table 3 Accent 4" w:uiPriority="48"/>
-    <w:lsdException w:name="Grid Table 4 Accent 4" w:uiPriority="49"/>
-    <w:lsdException w:name="Grid Table 5 Dark Accent 4" w:uiPriority="50"/>
-    <w:lsdException w:name="Grid Table 6 Colorful Accent 4" w:uiPriority="51"/>
-    <w:lsdException w:name="Grid Table 7 Colorful Accent 4" w:uiPriority="52"/>
-    <w:lsdException w:name="Grid Table 1 Light Accent 5" w:uiPriority="46"/>
-    <w:lsdException w:name="Grid Table 2 Accent 5" w:uiPriority="47"/>
-    <w:lsdException w:name="Grid Table 3 Accent 5" w:uiPriority="48"/>
-    <w:lsdException w:name="Grid Table 4 Accent 5" w:uiPriority="49"/>
-    <w:lsdException w:name="Grid Table 5 Dark Accent 5" w:uiPriority="50"/>
-    <w:lsdException w:name="Grid Table 6 Colorful Accent 5" w:uiPriority="51"/>
-    <w:lsdException w:name="Grid Table 7 Colorful Accent 5" w:uiPriority="52"/>
-    <w:lsdException w:name="Grid Table 1 Light Accent 6" w:uiPriority="46"/>
-    <w:lsdException w:name="Grid Table 2 Accent 6" w:uiPriority="47"/>
-    <w:lsdException w:name="Grid Table 3 Accent 6" w:uiPriority="48"/>
-    <w:lsdException w:name="Grid Table 4 Accent 6" w:uiPriority="49"/>
-    <w:lsdException w:name="Grid Table 5 Dark Accent 6" w:uiPriority="50"/>
-    <w:lsdException w:name="Grid Table 6 Colorful Accent 6" w:uiPriority="51"/>
-    <w:lsdException w:name="Grid Table 7 Colorful Accent 6" w:uiPriority="52"/>
-    <w:lsdException w:name="List Table 1 Light" w:uiPriority="46"/>
-    <w:lsdException w:name="List Table 2" w:uiPriority="47"/>
-    <w:lsdException w:name="List Table 3" w:uiPriority="48"/>
-    <w:lsdException w:name="List Table 4" w:uiPriority="49"/>
-    <w:lsdException w:name="List Table 5 Dark" w:uiPriority="50"/>
-    <w:lsdException w:name="List Table 6 Colorful" w:uiPriority="51"/>
-    <w:lsdException w:name="List Table 7 Colorful" w:uiPriority="52"/>
-    <w:lsdException w:name="List Table 1 Light Accent 1" w:uiPriority="46"/>
-    <w:lsdException w:name="List Table 2 Accent 1" w:uiPriority="47"/>
-    <w:lsdException w:name="List Table 3 Accent 1" w:uiPriority="48"/>
-    <w:lsdException w:name="List Table 4 Accent 1" w:uiPriority="49"/>
-    <w:lsdException w:name="List Table 5 Dark Accent 1" w:uiPriority="50"/>
-    <w:lsdException w:name="List Table 6 Colorful Accent 1" w:uiPriority="51"/>
-    <w:lsdException w:name="List Table 7 Colorful Accent 1" w:uiPriority="52"/>
-    <w:lsdException w:name="List Table 1 Light Accent 2" w:uiPriority="46"/>
-    <w:lsdException w:name="List Table 2 Accent 2" w:uiPriority="47"/>
-    <w:lsdException w:name="List Table 3 Accent 2" w:uiPriority="48"/>
-    <w:lsdException w:name="List Table 4 Accent 2" w:uiPriority="49"/>
-    <w:lsdException w:name="List Table 5 Dark Accent 2" w:uiPriority="50"/>
-    <w:lsdException w:name="List Table 6 Colorful Accent 2" w:uiPriority="51"/>
-    <w:lsdException w:name="List Table 7 Colorful Accent 2" w:uiPriority="52"/>
-    <w:lsdException w:name="List Table 1 Light Accent 3" w:uiPriority="46"/>
-    <w:lsdException w:name="List Table 2 Accent 3" w:uiPriority="47"/>
-    <w:lsdException w:name="List Table 3 Accent 3" w:uiPriority="48"/>
-    <w:lsdException w:name="List Table 4 Accent 3" w:uiPriority="49"/>
-    <w:lsdException w:name="List Table 5 Dark Accent 3" w:uiPriority="50"/>
-    <w:lsdException w:name="List Table 6 Colorful Accent 3" w:uiPriority="51"/>
-    <w:lsdException w:name="List Table 7 Colorful Accent 3" w:uiPriority="52"/>
-    <w:lsdException w:name="List Table 1 Light Accent 4" w:uiPriority="46"/>
-    <w:lsdException w:name="List Table 2 Accent 4" w:uiPriority="47"/>
-    <w:lsdException w:name="List Table 3 Accent 4" w:uiPriority="48"/>
-    <w:lsdException w:name="List Table 4 Accent 4" w:uiPriority="49"/>
-    <w:lsdException w:name="List Table 5 Dark Accent 4" w:uiPriority="50"/>
-    <w:lsdException w:name="List Table 6 Colorful Accent 4" w:uiPriority="51"/>
-    <w:lsdException w:name="List Table 7 Colorful Accent 4" w:uiPriority="52"/>
-    <w:lsdException w:name="List Table 1 Light Accent 5" w:uiPriority="46"/>
-    <w:lsdException w:name="List Table 2 Accent 5" w:uiPriority="47"/>
-    <w:lsdException w:name="List Table 3 Accent 5" w:uiPriority="48"/>
-    <w:lsdException w:name="List Table 4 Accent 5" w:uiPriority="49"/>
-    <w:lsdException w:name="List Table 5 Dark Accent 5" w:uiPriority="50"/>
-    <w:lsdException w:name="List Table 6 Colorful Accent 5" w:uiPriority="51"/>
-    <w:lsdException w:name="List Table 7 Colorful Accent 5" w:uiPriority="52"/>
-    <w:lsdException w:name="List Table 1 Light Accent 6" w:uiPriority="46"/>
-    <w:lsdException w:name="List Table 2 Accent 6" w:uiPriority="47"/>
-    <w:lsdException w:name="List Table 3 Accent 6" w:uiPriority="48"/>
-    <w:lsdException w:name="List Table 4 Accent 6" w:uiPriority="49"/>
-    <w:lsdException w:name="List Table 5 Dark Accent 6" w:uiPriority="50"/>
-    <w:lsdException w:name="List Table 6 Colorful Accent 6" w:uiPriority="51"/>
-    <w:lsdException w:name="List Table 7 Colorful Accent 6" w:uiPriority="52"/>
-    <w:lsdException w:name="Mention" w:semiHidden="1" w:unhideWhenUsed="1"/>
-    <w:lsdException w:name="Smart Hyperlink" w:semiHidden="1" w:unhideWhenUsed="1"/>
-    <w:lsdException w:name="Hashtag" w:semiHidden="1" w:unhideWhenUsed="1"/>
-    <w:lsdException w:name="Unresolved Mention" w:semiHidden="1" w:unhideWhenUsed="1"/>
-    <w:lsdException w:name="Smart Link" w:semiHidden="1" w:unhideWhenUsed="1"/>
+  <w:latentStyles w:defLockedState="0" w:defUIPriority="99" w:defSemiHidden="1" w:defUnhideWhenUsed="1" w:defQFormat="0" w:count="267">
+    <w:lsdException w:name="Normal" w:semiHidden="0" w:uiPriority="0" w:unhideWhenUsed="0" w:qFormat="1"/>
+    <w:lsdException w:name="heading 1" w:semiHidden="0" w:uiPriority="9" w:unhideWhenUsed="0" w:qFormat="1"/>
+    <w:lsdException w:name="heading 2" w:uiPriority="9" w:qFormat="1"/>
+    <w:lsdException w:name="heading 3" w:uiPriority="9" w:qFormat="1"/>
+    <w:lsdException w:name="heading 4" w:uiPriority="9" w:qFormat="1"/>
+    <w:lsdException w:name="heading 5" w:uiPriority="9" w:qFormat="1"/>
+    <w:lsdException w:name="heading 6" w:uiPriority="9" w:qFormat="1"/>
+    <w:lsdException w:name="heading 7" w:uiPriority="9" w:qFormat="1"/>
+    <w:lsdException w:name="heading 8" w:uiPriority="9" w:qFormat="1"/>
+    <w:lsdException w:name="heading 9" w:uiPriority="9" w:qFormat="1"/>
+    <w:lsdException w:name="toc 1" w:uiPriority="39"/>
+    <w:lsdException w:name="toc 2" w:uiPriority="39"/>
+    <w:lsdException w:name="toc 3" w:uiPriority="39"/>
+    <w:lsdException w:name="toc 4" w:uiPriority="39"/>
+    <w:lsdException w:name="toc 5" w:uiPriority="39"/>
+    <w:lsdException w:name="toc 6" w:uiPriority="39"/>
+    <w:lsdException w:name="toc 7" w:uiPriority="39"/>
+    <w:lsdException w:name="toc 8" w:uiPriority="39"/>
+    <w:lsdException w:name="toc 9" w:uiPriority="39"/>
+    <w:lsdException w:name="caption" w:uiPriority="35" w:qFormat="1"/>
+    <w:lsdException w:name="Title" w:semiHidden="0" w:uiPriority="10" w:unhideWhenUsed="0" w:qFormat="1"/>
+    <w:lsdException w:name="Default Paragraph Font" w:uiPriority="1"/>
+    <w:lsdException w:name="Subtitle" w:semiHidden="0" w:uiPriority="11" w:unhideWhenUsed="0" w:qFormat="1"/>
+    <w:lsdException w:name="Strong" w:semiHidden="0" w:uiPriority="22" w:unhideWhenUsed="0" w:qFormat="1"/>
+    <w:lsdException w:name="Emphasis" w:semiHidden="0" w:uiPriority="20" w:unhideWhenUsed="0" w:qFormat="1"/>
+    <w:lsdException w:name="Table Grid" w:semiHidden="0" w:uiPriority="59" w:unhideWhenUsed="0"/>
+    <w:lsdException w:name="Placeholder Text" w:unhideWhenUsed="0"/>
+    <w:lsdException w:name="No Spacing" w:semiHidden="0" w:uiPriority="1" w:unhideWhenUsed="0" w:qFormat="1"/>
+    <w:lsdException w:name="Light Shading" w:semiHidden="0" w:uiPriority="60" w:unhideWhenUsed="0"/>
+    <w:lsdException w:name="Light List" w:semiHidden="0" w:uiPriority="61" w:unhideWhenUsed="0"/>
+    <w:lsdException w:name="Light Grid" w:semiHidden="0" w:uiPriority="62" w:unhideWhenUsed="0"/>
+    <w:lsdException w:name="Medium Shading 1" w:semiHidden="0" w:uiPriority="63" w:unhideWhenUsed="0"/>
+    <w:lsdException w:name="Medium Shading 2" w:semiHidden="0" w:uiPriority="64" w:unhideWhenUsed="0"/>
+    <w:lsdException w:name="Medium List 1" w:semiHidden="0" w:uiPriority="65" w:unhideWhenUsed="0"/>
+    <w:lsdException w:name="Medium List 2" w:semiHidden="0" w:uiPriority="66" w:unhideWhenUsed="0"/>
+    <w:lsdException w:name="Medium Grid 1" w:semiHidden="0" w:uiPriority="67" w:unhideWhenUsed="0"/>
+    <w:lsdException w:name="Medium Grid 2" w:semiHidden="0" w:uiPriority="68" w:unhideWhenUsed="0"/>
+    <w:lsdException w:name="Medium Grid 3" w:semiHidden="0" w:uiPriority="69" w:unhideWhenUsed="0"/>
+    <w:lsdException w:name="Dark List" w:semiHidden="0" w:uiPriority="70" w:unhideWhenUsed="0"/>
+    <w:lsdException w:name="Colorful Shading" w:semiHidden="0" w:uiPriority="71" w:unhideWhenUsed="0"/>
+    <w:lsdException w:name="Colorful List" w:semiHidden="0" w:uiPriority="72" w:unhideWhenUsed="0"/>
+    <w:lsdException w:name="Colorful Grid" w:semiHidden="0" w:uiPriority="73" w:unhideWhenUsed="0"/>
+    <w:lsdException w:name="Light Shading Accent 1" w:semiHidden="0" w:uiPriority="60" w:unhideWhenUsed="0"/>
+    <w:lsdException w:name="Light List Accent 1" w:semiHidden="0" w:uiPriority="61" w:unhideWhenUsed="0"/>
+    <w:lsdException w:name="Light Grid Accent 1" w:semiHidden="0" w:uiPriority="62" w:unhideWhenUsed="0"/>
+    <w:lsdException w:name="Medium Shading 1 Accent 1" w:semiHidden="0" w:uiPriority="63" w:unhideWhenUsed="0"/>
+    <w:lsdException w:name="Medium Shading 2 Accent 1" w:semiHidden="0" w:uiPriority="64" w:unhideWhenUsed="0"/>
+    <w:lsdException w:name="Medium List 1 Accent 1" w:semiHidden="0" w:uiPriority="65" w:unhideWhenUsed="0"/>
+    <w:lsdException w:name="Revision" w:unhideWhenUsed="0"/>
+    <w:lsdException w:name="List Paragraph" w:semiHidden="0" w:uiPriority="34" w:unhideWhenUsed="0" w:qFormat="1"/>
+    <w:lsdException w:name="Quote" w:semiHidden="0" w:uiPriority="29" w:unhideWhenUsed="0" w:qFormat="1"/>
+    <w:lsdException w:name="Intense Quote" w:semiHidden="0" w:uiPriority="30" w:unhideWhenUsed="0" w:qFormat="1"/>
+    <w:lsdException w:name="Medium List 2 Accent 1" w:semiHidden="0" w:uiPriority="66" w:unhideWhenUsed="0"/>
+    <w:lsdException w:name="Medium Grid 1 Accent 1" w:semiHidden="0" w:uiPriority="67" w:unhideWhenUsed="0"/>
+    <w:lsdException w:name="Medium Grid 2 Accent 1" w:semiHidden="0" w:uiPriority="68" w:unhideWhenUsed="0"/>
+    <w:lsdException w:name="Medium Grid 3 Accent 1" w:semiHidden="0" w:uiPriority="69" w:unhideWhenUsed="0"/>
+    <w:lsdException w:name="Dark List Accent 1" w:semiHidden="0" w:uiPriority="70" w:unhideWhenUsed="0"/>
+    <w:lsdException w:name="Colorful Shading Accent 1" w:semiHidden="0" w:uiPriority="71" w:unhideWhenUsed="0"/>
+    <w:lsdException w:name="Colorful List Accent 1" w:semiHidden="0" w:uiPriority="72" w:unhideWhenUsed="0"/>
+    <w:lsdException w:name="Colorful Grid Accent 1" w:semiHidden="0" w:uiPriority="73" w:unhideWhenUsed="0"/>
+    <w:lsdException w:name="Light Shading Accent 2" w:semiHidden="0" w:uiPriority="60" w:unhideWhenUsed="0"/>
+    <w:lsdException w:name="Light List Accent 2" w:semiHidden="0" w:uiPriority="61" w:unhideWhenUsed="0"/>
+    <w:lsdException w:name="Light Grid Accent 2" w:semiHidden="0" w:uiPriority="62" w:unhideWhenUsed="0"/>
+    <w:lsdException w:name="Medium Shading 1 Accent 2" w:semiHidden="0" w:uiPriority="63" w:unhideWhenUsed="0"/>
+    <w:lsdException w:name="Medium Shading 2 Accent 2" w:semiHidden="0" w:uiPriority="64" w:unhideWhenUsed="0"/>
+    <w:lsdException w:name="Medium List 1 Accent 2" w:semiHidden="0" w:uiPriority="65" w:unhideWhenUsed="0"/>
+    <w:lsdException w:name="Medium List 2 Accent 2" w:semiHidden="0" w:uiPriority="66" w:unhideWhenUsed="0"/>
+    <w:lsdException w:name="Medium Grid 1 Accent 2" w:semiHidden="0" w:uiPriority="67" w:unhideWhenUsed="0"/>
+    <w:lsdException w:name="Medium Grid 2 Accent 2" w:semiHidden="0" w:uiPriority="68" w:unhideWhenUsed="0"/>
+    <w:lsdException w:name="Medium Grid 3 Accent 2" w:semiHidden="0" w:uiPriority="69" w:unhideWhenUsed="0"/>
+    <w:lsdException w:name="Dark List Accent 2" w:semiHidden="0" w:uiPriority="70" w:unhideWhenUsed="0"/>
+    <w:lsdException w:name="Colorful Shading Accent 2" w:semiHidden="0" w:uiPriority="71" w:unhideWhenUsed="0"/>
+    <w:lsdException w:name="Colorful List Accent 2" w:semiHidden="0" w:uiPriority="72" w:unhideWhenUsed="0"/>
+    <w:lsdException w:name="Colorful Grid Accent 2" w:semiHidden="0" w:uiPriority="73" w:unhideWhenUsed="0"/>
+    <w:lsdException w:name="Light Shading Accent 3" w:semiHidden="0" w:uiPriority="60" w:unhideWhenUsed="0"/>
+    <w:lsdException w:name="Light List Accent 3" w:semiHidden="0" w:uiPriority="61" w:unhideWhenUsed="0"/>
+    <w:lsdException w:name="Light Grid Accent 3" w:semiHidden="0" w:uiPriority="62" w:unhideWhenUsed="0"/>
+    <w:lsdException w:name="Medium Shading 1 Accent 3" w:semiHidden="0" w:uiPriority="63" w:unhideWhenUsed="0"/>
+    <w:lsdException w:name="Medium Shading 2 Accent 3" w:semiHidden="0" w:uiPriority="64" w:unhideWhenUsed="0"/>
+    <w:lsdException w:name="Medium List 1 Accent 3" w:semiHidden="0" w:uiPriority="65" w:unhideWhenUsed="0"/>
+    <w:lsdException w:name="Medium List 2 Accent 3" w:semiHidden="0" w:uiPriority="66" w:unhideWhenUsed="0"/>
+    <w:lsdException w:name="Medium Grid 1 Accent 3" w:semiHidden="0" w:uiPriority="67" w:unhideWhenUsed="0"/>
+    <w:lsdException w:name="Medium Grid 2 Accent 3" w:semiHidden="0" w:uiPriority="68" w:unhideWhenUsed="0"/>
+    <w:lsdException w:name="Medium Grid 3 Accent 3" w:semiHidden="0" w:uiPriority="69" w:unhideWhenUsed="0"/>
+    <w:lsdException w:name="Dark List Accent 3" w:semiHidden="0" w:uiPriority="70" w:unhideWhenUsed="0"/>
+    <w:lsdException w:name="Colorful Shading Accent 3" w:semiHidden="0" w:uiPriority="71" w:unhideWhenUsed="0"/>
+    <w:lsdException w:name="Colorful List Accent 3" w:semiHidden="0" w:uiPriority="72" w:unhideWhenUsed="0"/>
+    <w:lsdException w:name="Colorful Grid Accent 3" w:semiHidden="0" w:uiPriority="73" w:unhideWhenUsed="0"/>
+    <w:lsdException w:name="Light Shading Accent 4" w:semiHidden="0" w:uiPriority="60" w:unhideWhenUsed="0"/>
+    <w:lsdException w:name="Light List Accent 4" w:semiHidden="0" w:uiPriority="61" w:unhideWhenUsed="0"/>
+    <w:lsdException w:name="Light Grid Accent 4" w:semiHidden="0" w:uiPriority="62" w:unhideWhenUsed="0"/>
+    <w:lsdException w:name="Medium Shading 1 Accent 4" w:semiHidden="0" w:uiPriority="63" w:unhideWhenUsed="0"/>
+    <w:lsdException w:name="Medium Shading 2 Accent 4" w:semiHidden="0" w:uiPriority="64" w:unhideWhenUsed="0"/>
+    <w:lsdException w:name="Medium List 1 Accent 4" w:semiHidden="0" w:uiPriority="65" w:unhideWhenUsed="0"/>
+    <w:lsdException w:name="Medium List 2 Accent 4" w:semiHidden="0" w:uiPriority="66" w:unhideWhenUsed="0"/>
+    <w:lsdException w:name="Medium Grid 1 Accent 4" w:semiHidden="0" w:uiPriority="67" w:unhideWhenUsed="0"/>
+    <w:lsdException w:name="Medium Grid 2 Accent 4" w:semiHidden="0" w:uiPriority="68" w:unhideWhenUsed="0"/>
+    <w:lsdException w:name="Medium Grid 3 Accent 4" w:semiHidden="0" w:uiPriority="69" w:unhideWhenUsed="0"/>
+    <w:lsdException w:name="Dark List Accent 4" w:semiHidden="0" w:uiPriority="70" w:unhideWhenUsed="0"/>
+    <w:lsdException w:name="Colorful Shading Accent 4" w:semiHidden="0" w:uiPriority="71" w:unhideWhenUsed="0"/>
+    <w:lsdException w:name="Colorful List Accent 4" w:semiHidden="0" w:uiPriority="72" w:unhideWhenUsed="0"/>
+    <w:lsdException w:name="Colorful Grid Accent 4" w:semiHidden="0" w:uiPriority="73" w:unhideWhenUsed="0"/>
+    <w:lsdException w:name="Light Shading Accent 5" w:semiHidden="0" w:uiPriority="60" w:unhideWhenUsed="0"/>
+    <w:lsdException w:name="Light List Accent 5" w:semiHidden="0" w:uiPriority="61" w:unhideWhenUsed="0"/>
+    <w:lsdException w:name="Light Grid Accent 5" w:semiHidden="0" w:uiPriority="62" w:unhideWhenUsed="0"/>
+    <w:lsdException w:name="Medium Shading 1 Accent 5" w:semiHidden="0" w:uiPriority="63" w:unhideWhenUsed="0"/>
+    <w:lsdException w:name="Medium Shading 2 Accent 5" w:semiHidden="0" w:uiPriority="64" w:unhideWhenUsed="0"/>
+    <w:lsdException w:name="Medium List 1 Accent 5" w:semiHidden="0" w:uiPriority="65" w:unhideWhenUsed="0"/>
+    <w:lsdException w:name="Medium List 2 Accent 5" w:semiHidden="0" w:uiPriority="66" w:unhideWhenUsed="0"/>
+    <w:lsdException w:name="Medium Grid 1 Accent 5" w:semiHidden="0" w:uiPriority="67" w:unhideWhenUsed="0"/>
+    <w:lsdException w:name="Medium Grid 2 Accent 5" w:semiHidden="0" w:uiPriority="68" w:unhideWhenUsed="0"/>
+    <w:lsdException w:name="Medium Grid 3 Accent 5" w:semiHidden="0" w:uiPriority="69" w:unhideWhenUsed="0"/>
+    <w:lsdException w:name="Dark List Accent 5" w:semiHidden="0" w:uiPriority="70" w:unhideWhenUsed="0"/>
+    <w:lsdException w:name="Colorful Shading Accent 5" w:semiHidden="0" w:uiPriority="71" w:unhideWhenUsed="0"/>
+    <w:lsdException w:name="Colorful List Accent 5" w:semiHidden="0" w:uiPriority="72" w:unhideWhenUsed="0"/>
+    <w:lsdException w:name="Colorful Grid Accent 5" w:semiHidden="0" w:uiPriority="73" w:unhideWhenUsed="0"/>
+    <w:lsdException w:name="Light Shading Accent 6" w:semiHidden="0" w:uiPriority="60" w:unhideWhenUsed="0"/>
+    <w:lsdException w:name="Light List Accent 6" w:semiHidden="0" w:uiPriority="61" w:unhideWhenUsed="0"/>
+    <w:lsdException w:name="Light Grid Accent 6" w:semiHidden="0" w:uiPriority="62" w:unhideWhenUsed="0"/>
+    <w:lsdException w:name="Medium Shading 1 Accent 6" w:semiHidden="0" w:uiPriority="63" w:unhideWhenUsed="0"/>
+    <w:lsdException w:name="Medium Shading 2 Accent 6" w:semiHidden="0" w:uiPriority="64" w:unhideWhenUsed="0"/>
+    <w:lsdException w:name="Medium List 1 Accent 6" w:semiHidden="0" w:uiPriority="65" w:unhideWhenUsed="0"/>
+    <w:lsdException w:name="Medium List 2 Accent 6" w:semiHidden="0" w:uiPriority="66" w:unhideWhenUsed="0"/>
+    <w:lsdException w:name="Medium Grid 1 Accent 6" w:semiHidden="0" w:uiPriority="67" w:unhideWhenUsed="0"/>
+    <w:lsdException w:name="Medium Grid 2 Accent 6" w:semiHidden="0" w:uiPriority="68" w:unhideWhenUsed="0"/>
+    <w:lsdException w:name="Medium Grid 3 Accent 6" w:semiHidden="0" w:uiPriority="69" w:unhideWhenUsed="0"/>
+    <w:lsdException w:name="Dark List Accent 6" w:semiHidden="0" w:uiPriority="70" w:unhideWhenUsed="0"/>
+    <w:lsdException w:name="Colorful Shading Accent 6" w:semiHidden="0" w:uiPriority="71" w:unhideWhenUsed="0"/>
+    <w:lsdException w:name="Colorful List Accent 6" w:semiHidden="0" w:uiPriority="72" w:unhideWhenUsed="0"/>
+    <w:lsdException w:name="Colorful Grid Accent 6" w:semiHidden="0" w:uiPriority="73" w:unhideWhenUsed="0"/>
+    <w:lsdException w:name="Subtle Emphasis" w:semiHidden="0" w:uiPriority="19" w:unhideWhenUsed="0" w:qFormat="1"/>
+    <w:lsdException w:name="Intense Emphasis" w:semiHidden="0" w:uiPriority="21" w:unhideWhenUsed="0" w:qFormat="1"/>
+    <w:lsdException w:name="Subtle Reference" w:semiHidden="0" w:uiPriority="31" w:unhideWhenUsed="0" w:qFormat="1"/>
+    <w:lsdException w:name="Intense Reference" w:semiHidden="0" w:uiPriority="32" w:unhideWhenUsed="0" w:qFormat="1"/>
+    <w:lsdException w:name="Book Title" w:semiHidden="0" w:uiPriority="33" w:unhideWhenUsed="0" w:qFormat="1"/>
+    <w:lsdException w:name="Bibliography" w:uiPriority="37"/>
+    <w:lsdException w:name="TOC Heading" w:uiPriority="39" w:qFormat="1"/>
   </w:latentStyles>
   <w:style w:type="paragraph" w:default="1" w:styleId="Normal">
     <w:name w:val="Normal"/>
@@ -2285,6 +2139,7 @@
       <w:spacing w:after="0" w:line="240" w:lineRule="auto"/>
     </w:pPr>
     <w:tblPr>
+      <w:tblInd w:w="0" w:type="dxa"/>
       <w:tblBorders>
         <w:top w:val="single" w:sz="4" w:space="0" w:color="auto"/>
         <w:left w:val="single" w:sz="4" w:space="0" w:color="auto"/>
@@ -2293,6 +2148,279 @@
         <w:insideH w:val="single" w:sz="4" w:space="0" w:color="auto"/>
         <w:insideV w:val="single" w:sz="4" w:space="0" w:color="auto"/>
       </w:tblBorders>
+      <w:tblCellMar>
+        <w:top w:w="0" w:type="dxa"/>
+        <w:left w:w="108" w:type="dxa"/>
+        <w:bottom w:w="0" w:type="dxa"/>
+        <w:right w:w="108" w:type="dxa"/>
+      </w:tblCellMar>
+    </w:tblPr>
+  </w:style>
+  <w:style w:type="character" w:styleId="Hyperlink">
+    <w:name w:val="Hyperlink"/>
+    <w:basedOn w:val="DefaultParagraphFont"/>
+    <w:uiPriority w:val="99"/>
+    <w:unhideWhenUsed/>
+    <w:rsid w:val="00AC11A4"/>
+    <w:rPr>
+      <w:color w:val="0000FF" w:themeColor="hyperlink"/>
+      <w:u w:val="single"/>
+    </w:rPr>
+  </w:style>
+  <w:style w:type="character" w:customStyle="1" w:styleId="viiyi">
+    <w:name w:val="viiyi"/>
+    <w:basedOn w:val="DefaultParagraphFont"/>
+    <w:rsid w:val="00CB3D32"/>
+  </w:style>
+  <w:style w:type="character" w:customStyle="1" w:styleId="q4iawc">
+    <w:name w:val="q4iawc"/>
+    <w:basedOn w:val="DefaultParagraphFont"/>
+    <w:rsid w:val="00CB3D32"/>
+  </w:style>
+</w:styles>
+</file>
+
+<file path=word/stylesWithEffects.xml><?xml version="1.0" encoding="utf-8"?>
+<w:styles xmlns:wpc="http://schemas.microsoft.com/office/word/2010/wordprocessingCanvas" xmlns:mc="http://schemas.openxmlformats.org/markup-compatibility/2006" xmlns:o="urn:schemas-microsoft-com:office:office" xmlns:r="http://schemas.openxmlformats.org/officeDocument/2006/relationships" xmlns:m="http://schemas.openxmlformats.org/officeDocument/2006/math" xmlns:v="urn:schemas-microsoft-com:vml" xmlns:wp14="http://schemas.microsoft.com/office/word/2010/wordprocessingDrawing" xmlns:wp="http://schemas.openxmlformats.org/drawingml/2006/wordprocessingDrawing" xmlns:w10="urn:schemas-microsoft-com:office:word" xmlns:w="http://schemas.openxmlformats.org/wordprocessingml/2006/main" xmlns:w14="http://schemas.microsoft.com/office/word/2010/wordml" xmlns:wpg="http://schemas.microsoft.com/office/word/2010/wordprocessingGroup" xmlns:wpi="http://schemas.microsoft.com/office/word/2010/wordprocessingInk" xmlns:wne="http://schemas.microsoft.com/office/word/2006/wordml" xmlns:wps="http://schemas.microsoft.com/office/word/2010/wordprocessingShape" mc:Ignorable="w14 wp14">
+  <w:docDefaults>
+    <w:rPrDefault>
+      <w:rPr>
+        <w:rFonts w:asciiTheme="minorHAnsi" w:eastAsiaTheme="minorHAnsi" w:hAnsiTheme="minorHAnsi" w:cstheme="minorBidi"/>
+        <w:sz w:val="22"/>
+        <w:szCs w:val="22"/>
+        <w:lang w:val="en-US" w:eastAsia="en-US" w:bidi="ar-SA"/>
+      </w:rPr>
+    </w:rPrDefault>
+    <w:pPrDefault>
+      <w:pPr>
+        <w:spacing w:after="200" w:line="276" w:lineRule="auto"/>
+      </w:pPr>
+    </w:pPrDefault>
+  </w:docDefaults>
+  <w:latentStyles w:defLockedState="0" w:defUIPriority="99" w:defSemiHidden="1" w:defUnhideWhenUsed="1" w:defQFormat="0" w:count="267">
+    <w:lsdException w:name="Normal" w:semiHidden="0" w:uiPriority="0" w:unhideWhenUsed="0" w:qFormat="1"/>
+    <w:lsdException w:name="heading 1" w:semiHidden="0" w:uiPriority="9" w:unhideWhenUsed="0" w:qFormat="1"/>
+    <w:lsdException w:name="heading 2" w:uiPriority="9" w:qFormat="1"/>
+    <w:lsdException w:name="heading 3" w:uiPriority="9" w:qFormat="1"/>
+    <w:lsdException w:name="heading 4" w:uiPriority="9" w:qFormat="1"/>
+    <w:lsdException w:name="heading 5" w:uiPriority="9" w:qFormat="1"/>
+    <w:lsdException w:name="heading 6" w:uiPriority="9" w:qFormat="1"/>
+    <w:lsdException w:name="heading 7" w:uiPriority="9" w:qFormat="1"/>
+    <w:lsdException w:name="heading 8" w:uiPriority="9" w:qFormat="1"/>
+    <w:lsdException w:name="heading 9" w:uiPriority="9" w:qFormat="1"/>
+    <w:lsdException w:name="toc 1" w:uiPriority="39"/>
+    <w:lsdException w:name="toc 2" w:uiPriority="39"/>
+    <w:lsdException w:name="toc 3" w:uiPriority="39"/>
+    <w:lsdException w:name="toc 4" w:uiPriority="39"/>
+    <w:lsdException w:name="toc 5" w:uiPriority="39"/>
+    <w:lsdException w:name="toc 6" w:uiPriority="39"/>
+    <w:lsdException w:name="toc 7" w:uiPriority="39"/>
+    <w:lsdException w:name="toc 8" w:uiPriority="39"/>
+    <w:lsdException w:name="toc 9" w:uiPriority="39"/>
+    <w:lsdException w:name="caption" w:uiPriority="35" w:qFormat="1"/>
+    <w:lsdException w:name="Title" w:semiHidden="0" w:uiPriority="10" w:unhideWhenUsed="0" w:qFormat="1"/>
+    <w:lsdException w:name="Default Paragraph Font" w:uiPriority="1"/>
+    <w:lsdException w:name="Subtitle" w:semiHidden="0" w:uiPriority="11" w:unhideWhenUsed="0" w:qFormat="1"/>
+    <w:lsdException w:name="Strong" w:semiHidden="0" w:uiPriority="22" w:unhideWhenUsed="0" w:qFormat="1"/>
+    <w:lsdException w:name="Emphasis" w:semiHidden="0" w:uiPriority="20" w:unhideWhenUsed="0" w:qFormat="1"/>
+    <w:lsdException w:name="Table Grid" w:semiHidden="0" w:uiPriority="59" w:unhideWhenUsed="0"/>
+    <w:lsdException w:name="Placeholder Text" w:unhideWhenUsed="0"/>
+    <w:lsdException w:name="No Spacing" w:semiHidden="0" w:uiPriority="1" w:unhideWhenUsed="0" w:qFormat="1"/>
+    <w:lsdException w:name="Light Shading" w:semiHidden="0" w:uiPriority="60" w:unhideWhenUsed="0"/>
+    <w:lsdException w:name="Light List" w:semiHidden="0" w:uiPriority="61" w:unhideWhenUsed="0"/>
+    <w:lsdException w:name="Light Grid" w:semiHidden="0" w:uiPriority="62" w:unhideWhenUsed="0"/>
+    <w:lsdException w:name="Medium Shading 1" w:semiHidden="0" w:uiPriority="63" w:unhideWhenUsed="0"/>
+    <w:lsdException w:name="Medium Shading 2" w:semiHidden="0" w:uiPriority="64" w:unhideWhenUsed="0"/>
+    <w:lsdException w:name="Medium List 1" w:semiHidden="0" w:uiPriority="65" w:unhideWhenUsed="0"/>
+    <w:lsdException w:name="Medium List 2" w:semiHidden="0" w:uiPriority="66" w:unhideWhenUsed="0"/>
+    <w:lsdException w:name="Medium Grid 1" w:semiHidden="0" w:uiPriority="67" w:unhideWhenUsed="0"/>
+    <w:lsdException w:name="Medium Grid 2" w:semiHidden="0" w:uiPriority="68" w:unhideWhenUsed="0"/>
+    <w:lsdException w:name="Medium Grid 3" w:semiHidden="0" w:uiPriority="69" w:unhideWhenUsed="0"/>
+    <w:lsdException w:name="Dark List" w:semiHidden="0" w:uiPriority="70" w:unhideWhenUsed="0"/>
+    <w:lsdException w:name="Colorful Shading" w:semiHidden="0" w:uiPriority="71" w:unhideWhenUsed="0"/>
+    <w:lsdException w:name="Colorful List" w:semiHidden="0" w:uiPriority="72" w:unhideWhenUsed="0"/>
+    <w:lsdException w:name="Colorful Grid" w:semiHidden="0" w:uiPriority="73" w:unhideWhenUsed="0"/>
+    <w:lsdException w:name="Light Shading Accent 1" w:semiHidden="0" w:uiPriority="60" w:unhideWhenUsed="0"/>
+    <w:lsdException w:name="Light List Accent 1" w:semiHidden="0" w:uiPriority="61" w:unhideWhenUsed="0"/>
+    <w:lsdException w:name="Light Grid Accent 1" w:semiHidden="0" w:uiPriority="62" w:unhideWhenUsed="0"/>
+    <w:lsdException w:name="Medium Shading 1 Accent 1" w:semiHidden="0" w:uiPriority="63" w:unhideWhenUsed="0"/>
+    <w:lsdException w:name="Medium Shading 2 Accent 1" w:semiHidden="0" w:uiPriority="64" w:unhideWhenUsed="0"/>
+    <w:lsdException w:name="Medium List 1 Accent 1" w:semiHidden="0" w:uiPriority="65" w:unhideWhenUsed="0"/>
+    <w:lsdException w:name="Revision" w:unhideWhenUsed="0"/>
+    <w:lsdException w:name="List Paragraph" w:semiHidden="0" w:uiPriority="34" w:unhideWhenUsed="0" w:qFormat="1"/>
+    <w:lsdException w:name="Quote" w:semiHidden="0" w:uiPriority="29" w:unhideWhenUsed="0" w:qFormat="1"/>
+    <w:lsdException w:name="Intense Quote" w:semiHidden="0" w:uiPriority="30" w:unhideWhenUsed="0" w:qFormat="1"/>
+    <w:lsdException w:name="Medium List 2 Accent 1" w:semiHidden="0" w:uiPriority="66" w:unhideWhenUsed="0"/>
+    <w:lsdException w:name="Medium Grid 1 Accent 1" w:semiHidden="0" w:uiPriority="67" w:unhideWhenUsed="0"/>
+    <w:lsdException w:name="Medium Grid 2 Accent 1" w:semiHidden="0" w:uiPriority="68" w:unhideWhenUsed="0"/>
+    <w:lsdException w:name="Medium Grid 3 Accent 1" w:semiHidden="0" w:uiPriority="69" w:unhideWhenUsed="0"/>
+    <w:lsdException w:name="Dark List Accent 1" w:semiHidden="0" w:uiPriority="70" w:unhideWhenUsed="0"/>
+    <w:lsdException w:name="Colorful Shading Accent 1" w:semiHidden="0" w:uiPriority="71" w:unhideWhenUsed="0"/>
+    <w:lsdException w:name="Colorful List Accent 1" w:semiHidden="0" w:uiPriority="72" w:unhideWhenUsed="0"/>
+    <w:lsdException w:name="Colorful Grid Accent 1" w:semiHidden="0" w:uiPriority="73" w:unhideWhenUsed="0"/>
+    <w:lsdException w:name="Light Shading Accent 2" w:semiHidden="0" w:uiPriority="60" w:unhideWhenUsed="0"/>
+    <w:lsdException w:name="Light List Accent 2" w:semiHidden="0" w:uiPriority="61" w:unhideWhenUsed="0"/>
+    <w:lsdException w:name="Light Grid Accent 2" w:semiHidden="0" w:uiPriority="62" w:unhideWhenUsed="0"/>
+    <w:lsdException w:name="Medium Shading 1 Accent 2" w:semiHidden="0" w:uiPriority="63" w:unhideWhenUsed="0"/>
+    <w:lsdException w:name="Medium Shading 2 Accent 2" w:semiHidden="0" w:uiPriority="64" w:unhideWhenUsed="0"/>
+    <w:lsdException w:name="Medium List 1 Accent 2" w:semiHidden="0" w:uiPriority="65" w:unhideWhenUsed="0"/>
+    <w:lsdException w:name="Medium List 2 Accent 2" w:semiHidden="0" w:uiPriority="66" w:unhideWhenUsed="0"/>
+    <w:lsdException w:name="Medium Grid 1 Accent 2" w:semiHidden="0" w:uiPriority="67" w:unhideWhenUsed="0"/>
+    <w:lsdException w:name="Medium Grid 2 Accent 2" w:semiHidden="0" w:uiPriority="68" w:unhideWhenUsed="0"/>
+    <w:lsdException w:name="Medium Grid 3 Accent 2" w:semiHidden="0" w:uiPriority="69" w:unhideWhenUsed="0"/>
+    <w:lsdException w:name="Dark List Accent 2" w:semiHidden="0" w:uiPriority="70" w:unhideWhenUsed="0"/>
+    <w:lsdException w:name="Colorful Shading Accent 2" w:semiHidden="0" w:uiPriority="71" w:unhideWhenUsed="0"/>
+    <w:lsdException w:name="Colorful List Accent 2" w:semiHidden="0" w:uiPriority="72" w:unhideWhenUsed="0"/>
+    <w:lsdException w:name="Colorful Grid Accent 2" w:semiHidden="0" w:uiPriority="73" w:unhideWhenUsed="0"/>
+    <w:lsdException w:name="Light Shading Accent 3" w:semiHidden="0" w:uiPriority="60" w:unhideWhenUsed="0"/>
+    <w:lsdException w:name="Light List Accent 3" w:semiHidden="0" w:uiPriority="61" w:unhideWhenUsed="0"/>
+    <w:lsdException w:name="Light Grid Accent 3" w:semiHidden="0" w:uiPriority="62" w:unhideWhenUsed="0"/>
+    <w:lsdException w:name="Medium Shading 1 Accent 3" w:semiHidden="0" w:uiPriority="63" w:unhideWhenUsed="0"/>
+    <w:lsdException w:name="Medium Shading 2 Accent 3" w:semiHidden="0" w:uiPriority="64" w:unhideWhenUsed="0"/>
+    <w:lsdException w:name="Medium List 1 Accent 3" w:semiHidden="0" w:uiPriority="65" w:unhideWhenUsed="0"/>
+    <w:lsdException w:name="Medium List 2 Accent 3" w:semiHidden="0" w:uiPriority="66" w:unhideWhenUsed="0"/>
+    <w:lsdException w:name="Medium Grid 1 Accent 3" w:semiHidden="0" w:uiPriority="67" w:unhideWhenUsed="0"/>
+    <w:lsdException w:name="Medium Grid 2 Accent 3" w:semiHidden="0" w:uiPriority="68" w:unhideWhenUsed="0"/>
+    <w:lsdException w:name="Medium Grid 3 Accent 3" w:semiHidden="0" w:uiPriority="69" w:unhideWhenUsed="0"/>
+    <w:lsdException w:name="Dark List Accent 3" w:semiHidden="0" w:uiPriority="70" w:unhideWhenUsed="0"/>
+    <w:lsdException w:name="Colorful Shading Accent 3" w:semiHidden="0" w:uiPriority="71" w:unhideWhenUsed="0"/>
+    <w:lsdException w:name="Colorful List Accent 3" w:semiHidden="0" w:uiPriority="72" w:unhideWhenUsed="0"/>
+    <w:lsdException w:name="Colorful Grid Accent 3" w:semiHidden="0" w:uiPriority="73" w:unhideWhenUsed="0"/>
+    <w:lsdException w:name="Light Shading Accent 4" w:semiHidden="0" w:uiPriority="60" w:unhideWhenUsed="0"/>
+    <w:lsdException w:name="Light List Accent 4" w:semiHidden="0" w:uiPriority="61" w:unhideWhenUsed="0"/>
+    <w:lsdException w:name="Light Grid Accent 4" w:semiHidden="0" w:uiPriority="62" w:unhideWhenUsed="0"/>
+    <w:lsdException w:name="Medium Shading 1 Accent 4" w:semiHidden="0" w:uiPriority="63" w:unhideWhenUsed="0"/>
+    <w:lsdException w:name="Medium Shading 2 Accent 4" w:semiHidden="0" w:uiPriority="64" w:unhideWhenUsed="0"/>
+    <w:lsdException w:name="Medium List 1 Accent 4" w:semiHidden="0" w:uiPriority="65" w:unhideWhenUsed="0"/>
+    <w:lsdException w:name="Medium List 2 Accent 4" w:semiHidden="0" w:uiPriority="66" w:unhideWhenUsed="0"/>
+    <w:lsdException w:name="Medium Grid 1 Accent 4" w:semiHidden="0" w:uiPriority="67" w:unhideWhenUsed="0"/>
+    <w:lsdException w:name="Medium Grid 2 Accent 4" w:semiHidden="0" w:uiPriority="68" w:unhideWhenUsed="0"/>
+    <w:lsdException w:name="Medium Grid 3 Accent 4" w:semiHidden="0" w:uiPriority="69" w:unhideWhenUsed="0"/>
+    <w:lsdException w:name="Dark List Accent 4" w:semiHidden="0" w:uiPriority="70" w:unhideWhenUsed="0"/>
+    <w:lsdException w:name="Colorful Shading Accent 4" w:semiHidden="0" w:uiPriority="71" w:unhideWhenUsed="0"/>
+    <w:lsdException w:name="Colorful List Accent 4" w:semiHidden="0" w:uiPriority="72" w:unhideWhenUsed="0"/>
+    <w:lsdException w:name="Colorful Grid Accent 4" w:semiHidden="0" w:uiPriority="73" w:unhideWhenUsed="0"/>
+    <w:lsdException w:name="Light Shading Accent 5" w:semiHidden="0" w:uiPriority="60" w:unhideWhenUsed="0"/>
+    <w:lsdException w:name="Light List Accent 5" w:semiHidden="0" w:uiPriority="61" w:unhideWhenUsed="0"/>
+    <w:lsdException w:name="Light Grid Accent 5" w:semiHidden="0" w:uiPriority="62" w:unhideWhenUsed="0"/>
+    <w:lsdException w:name="Medium Shading 1 Accent 5" w:semiHidden="0" w:uiPriority="63" w:unhideWhenUsed="0"/>
+    <w:lsdException w:name="Medium Shading 2 Accent 5" w:semiHidden="0" w:uiPriority="64" w:unhideWhenUsed="0"/>
+    <w:lsdException w:name="Medium List 1 Accent 5" w:semiHidden="0" w:uiPriority="65" w:unhideWhenUsed="0"/>
+    <w:lsdException w:name="Medium List 2 Accent 5" w:semiHidden="0" w:uiPriority="66" w:unhideWhenUsed="0"/>
+    <w:lsdException w:name="Medium Grid 1 Accent 5" w:semiHidden="0" w:uiPriority="67" w:unhideWhenUsed="0"/>
+    <w:lsdException w:name="Medium Grid 2 Accent 5" w:semiHidden="0" w:uiPriority="68" w:unhideWhenUsed="0"/>
+    <w:lsdException w:name="Medium Grid 3 Accent 5" w:semiHidden="0" w:uiPriority="69" w:unhideWhenUsed="0"/>
+    <w:lsdException w:name="Dark List Accent 5" w:semiHidden="0" w:uiPriority="70" w:unhideWhenUsed="0"/>
+    <w:lsdException w:name="Colorful Shading Accent 5" w:semiHidden="0" w:uiPriority="71" w:unhideWhenUsed="0"/>
+    <w:lsdException w:name="Colorful List Accent 5" w:semiHidden="0" w:uiPriority="72" w:unhideWhenUsed="0"/>
+    <w:lsdException w:name="Colorful Grid Accent 5" w:semiHidden="0" w:uiPriority="73" w:unhideWhenUsed="0"/>
+    <w:lsdException w:name="Light Shading Accent 6" w:semiHidden="0" w:uiPriority="60" w:unhideWhenUsed="0"/>
+    <w:lsdException w:name="Light List Accent 6" w:semiHidden="0" w:uiPriority="61" w:unhideWhenUsed="0"/>
+    <w:lsdException w:name="Light Grid Accent 6" w:semiHidden="0" w:uiPriority="62" w:unhideWhenUsed="0"/>
+    <w:lsdException w:name="Medium Shading 1 Accent 6" w:semiHidden="0" w:uiPriority="63" w:unhideWhenUsed="0"/>
+    <w:lsdException w:name="Medium Shading 2 Accent 6" w:semiHidden="0" w:uiPriority="64" w:unhideWhenUsed="0"/>
+    <w:lsdException w:name="Medium List 1 Accent 6" w:semiHidden="0" w:uiPriority="65" w:unhideWhenUsed="0"/>
+    <w:lsdException w:name="Medium List 2 Accent 6" w:semiHidden="0" w:uiPriority="66" w:unhideWhenUsed="0"/>
+    <w:lsdException w:name="Medium Grid 1 Accent 6" w:semiHidden="0" w:uiPriority="67" w:unhideWhenUsed="0"/>
+    <w:lsdException w:name="Medium Grid 2 Accent 6" w:semiHidden="0" w:uiPriority="68" w:unhideWhenUsed="0"/>
+    <w:lsdException w:name="Medium Grid 3 Accent 6" w:semiHidden="0" w:uiPriority="69" w:unhideWhenUsed="0"/>
+    <w:lsdException w:name="Dark List Accent 6" w:semiHidden="0" w:uiPriority="70" w:unhideWhenUsed="0"/>
+    <w:lsdException w:name="Colorful Shading Accent 6" w:semiHidden="0" w:uiPriority="71" w:unhideWhenUsed="0"/>
+    <w:lsdException w:name="Colorful List Accent 6" w:semiHidden="0" w:uiPriority="72" w:unhideWhenUsed="0"/>
+    <w:lsdException w:name="Colorful Grid Accent 6" w:semiHidden="0" w:uiPriority="73" w:unhideWhenUsed="0"/>
+    <w:lsdException w:name="Subtle Emphasis" w:semiHidden="0" w:uiPriority="19" w:unhideWhenUsed="0" w:qFormat="1"/>
+    <w:lsdException w:name="Intense Emphasis" w:semiHidden="0" w:uiPriority="21" w:unhideWhenUsed="0" w:qFormat="1"/>
+    <w:lsdException w:name="Subtle Reference" w:semiHidden="0" w:uiPriority="31" w:unhideWhenUsed="0" w:qFormat="1"/>
+    <w:lsdException w:name="Intense Reference" w:semiHidden="0" w:uiPriority="32" w:unhideWhenUsed="0" w:qFormat="1"/>
+    <w:lsdException w:name="Book Title" w:semiHidden="0" w:uiPriority="33" w:unhideWhenUsed="0" w:qFormat="1"/>
+    <w:lsdException w:name="Bibliography" w:uiPriority="37"/>
+    <w:lsdException w:name="TOC Heading" w:uiPriority="39" w:qFormat="1"/>
+  </w:latentStyles>
+  <w:style w:type="paragraph" w:default="1" w:styleId="Normal">
+    <w:name w:val="Normal"/>
+    <w:qFormat/>
+  </w:style>
+  <w:style w:type="character" w:default="1" w:styleId="DefaultParagraphFont">
+    <w:name w:val="Default Paragraph Font"/>
+    <w:uiPriority w:val="1"/>
+    <w:semiHidden/>
+    <w:unhideWhenUsed/>
+  </w:style>
+  <w:style w:type="table" w:default="1" w:styleId="TableNormal">
+    <w:name w:val="Normal Table"/>
+    <w:uiPriority w:val="99"/>
+    <w:semiHidden/>
+    <w:unhideWhenUsed/>
+    <w:tblPr>
+      <w:tblInd w:w="0" w:type="dxa"/>
+      <w:tblCellMar>
+        <w:top w:w="0" w:type="dxa"/>
+        <w:left w:w="108" w:type="dxa"/>
+        <w:bottom w:w="0" w:type="dxa"/>
+        <w:right w:w="108" w:type="dxa"/>
+      </w:tblCellMar>
+    </w:tblPr>
+  </w:style>
+  <w:style w:type="numbering" w:default="1" w:styleId="NoList">
+    <w:name w:val="No List"/>
+    <w:uiPriority w:val="99"/>
+    <w:semiHidden/>
+    <w:unhideWhenUsed/>
+  </w:style>
+  <w:style w:type="paragraph" w:styleId="BalloonText">
+    <w:name w:val="Balloon Text"/>
+    <w:basedOn w:val="Normal"/>
+    <w:link w:val="BalloonTextChar"/>
+    <w:uiPriority w:val="99"/>
+    <w:semiHidden/>
+    <w:unhideWhenUsed/>
+    <w:rsid w:val="000B40E0"/>
+    <w:pPr>
+      <w:spacing w:after="0" w:line="240" w:lineRule="auto"/>
+    </w:pPr>
+    <w:rPr>
+      <w:rFonts w:ascii="Tahoma" w:hAnsi="Tahoma" w:cs="Tahoma"/>
+      <w:sz w:val="16"/>
+      <w:szCs w:val="16"/>
+    </w:rPr>
+  </w:style>
+  <w:style w:type="character" w:customStyle="1" w:styleId="BalloonTextChar">
+    <w:name w:val="Balloon Text Char"/>
+    <w:basedOn w:val="DefaultParagraphFont"/>
+    <w:link w:val="BalloonText"/>
+    <w:uiPriority w:val="99"/>
+    <w:semiHidden/>
+    <w:rsid w:val="000B40E0"/>
+    <w:rPr>
+      <w:rFonts w:ascii="Tahoma" w:hAnsi="Tahoma" w:cs="Tahoma"/>
+      <w:sz w:val="16"/>
+      <w:szCs w:val="16"/>
+    </w:rPr>
+  </w:style>
+  <w:style w:type="table" w:styleId="TableGrid">
+    <w:name w:val="Table Grid"/>
+    <w:basedOn w:val="TableNormal"/>
+    <w:uiPriority w:val="59"/>
+    <w:rsid w:val="006B56EC"/>
+    <w:pPr>
+      <w:spacing w:after="0" w:line="240" w:lineRule="auto"/>
+    </w:pPr>
+    <w:tblPr>
+      <w:tblInd w:w="0" w:type="dxa"/>
+      <w:tblBorders>
+        <w:top w:val="single" w:sz="4" w:space="0" w:color="auto"/>
+        <w:left w:val="single" w:sz="4" w:space="0" w:color="auto"/>
+        <w:bottom w:val="single" w:sz="4" w:space="0" w:color="auto"/>
+        <w:right w:val="single" w:sz="4" w:space="0" w:color="auto"/>
+        <w:insideH w:val="single" w:sz="4" w:space="0" w:color="auto"/>
+        <w:insideV w:val="single" w:sz="4" w:space="0" w:color="auto"/>
+      </w:tblBorders>
+      <w:tblCellMar>
+        <w:top w:w="0" w:type="dxa"/>
+        <w:left w:w="108" w:type="dxa"/>
+        <w:bottom w:w="0" w:type="dxa"/>
+        <w:right w:w="108" w:type="dxa"/>
+      </w:tblCellMar>
     </w:tblPr>
   </w:style>
   <w:style w:type="character" w:styleId="Hyperlink">
@@ -2609,10 +2737,9 @@
 </file>
 
 <file path=customXml/itemProps1.xml><?xml version="1.0" encoding="utf-8"?>
-<ds:datastoreItem xmlns:ds="http://schemas.openxmlformats.org/officeDocument/2006/customXml" ds:itemID="{6C69F79D-A076-4D79-A9A1-3759D30EDA62}">
+<ds:datastoreItem xmlns:ds="http://schemas.openxmlformats.org/officeDocument/2006/customXml" ds:itemID="{909044B1-73AD-43B1-ADD3-5B089C5F3646}">
   <ds:schemaRefs>
     <ds:schemaRef ds:uri="http://schemas.openxmlformats.org/officeDocument/2006/bibliography"/>
-    <ds:schemaRef ds:uri="http://www.w3.org/2000/xmlns/"/>
   </ds:schemaRefs>
 </ds:datastoreItem>
 </file>
</xml_diff>